<commit_message>
Implementato Login, Prenotazione appuntamenti, agenda della proprietaria
</commit_message>
<xml_diff>
--- a/Sommario.docx
+++ b/Sommario.docx
@@ -2,17 +2,58 @@
 <file path=word/document.xml><?xml version="1.0" encoding="utf-8"?>
 <w:document xmlns:wpc="http://schemas.microsoft.com/office/word/2010/wordprocessingCanvas" xmlns:cx="http://schemas.microsoft.com/office/drawing/2014/chartex" xmlns:cx1="http://schemas.microsoft.com/office/drawing/2015/9/8/chartex" xmlns:cx2="http://schemas.microsoft.com/office/drawing/2015/10/21/chartex" xmlns:cx3="http://schemas.microsoft.com/office/drawing/2016/5/9/chartex" xmlns:cx4="http://schemas.microsoft.com/office/drawing/2016/5/10/chartex" xmlns:cx5="http://schemas.microsoft.com/office/drawing/2016/5/11/chartex" xmlns:cx6="http://schemas.microsoft.com/office/drawing/2016/5/12/chartex" xmlns:cx7="http://schemas.microsoft.com/office/drawing/2016/5/13/chartex" xmlns:cx8="http://schemas.microsoft.com/office/drawing/2016/5/14/chartex" xmlns:mc="http://schemas.openxmlformats.org/markup-compatibility/2006" xmlns:aink="http://schemas.microsoft.com/office/drawing/2016/ink" xmlns:am3d="http://schemas.microsoft.com/office/drawing/2017/model3d" xmlns:o="urn:schemas-microsoft-com:office:office" xmlns:oel="http://schemas.microsoft.com/office/2019/extlst" xmlns:r="http://schemas.openxmlformats.org/officeDocument/2006/relationships" xmlns:m="http://schemas.openxmlformats.org/officeDocument/2006/math" xmlns:v="urn:schemas-microsoft-com:vml" xmlns:wp14="http://schemas.microsoft.com/office/word/2010/wordprocessingDrawing" xmlns:wp="http://schemas.openxmlformats.org/drawingml/2006/wordprocessingDrawing" xmlns:w10="urn:schemas-microsoft-com:office:word" xmlns:w="http://schemas.openxmlformats.org/wordprocessingml/2006/main" xmlns:w14="http://schemas.microsoft.com/office/word/2010/wordml" xmlns:w15="http://schemas.microsoft.com/office/word/2012/wordml" xmlns:w16cex="http://schemas.microsoft.com/office/word/2018/wordml/cex" xmlns:w16cid="http://schemas.microsoft.com/office/word/2016/wordml/cid" xmlns:w16="http://schemas.microsoft.com/office/word/2018/wordml" xmlns:w16du="http://schemas.microsoft.com/office/word/2023/wordml/word16du" xmlns:w16sdtdh="http://schemas.microsoft.com/office/word/2020/wordml/sdtdatahash" xmlns:w16sdtfl="http://schemas.microsoft.com/office/word/2024/wordml/sdtformatlock" xmlns:w16se="http://schemas.microsoft.com/office/word/2015/wordml/symex" xmlns:wpg="http://schemas.microsoft.com/office/word/2010/wordprocessingGroup" xmlns:wpi="http://schemas.microsoft.com/office/word/2010/wordprocessingInk" xmlns:wne="http://schemas.microsoft.com/office/word/2006/wordml" xmlns:wps="http://schemas.microsoft.com/office/word/2010/wordprocessingShape" mc:Ignorable="w14 w15 w16se w16cid w16 w16cex w16sdtdh w16sdtfl w16du wp14">
   <w:body>
-    <w:bookmarkStart w:id="0" w:name="_Toc220098294" w:displacedByCustomXml="next"/>
+    <w:p>
+      <w:pPr>
+        <w:pStyle w:val="Titolo1"/>
+      </w:pPr>
+      <w:bookmarkStart w:id="0" w:name="_Toc220185570"/>
+      <w:r>
+        <w:t>ArtigianHair</w:t>
+      </w:r>
+      <w:bookmarkEnd w:id="0"/>
+    </w:p>
+    <w:p>
+      <w:r>
+        <w:t xml:space="preserve">Autrice: Ludovica Romita </w:t>
+      </w:r>
+    </w:p>
+    <w:p>
+      <w:r>
+        <w:t>Matricola: 0343008</w:t>
+      </w:r>
+    </w:p>
+    <w:p>
+      <w:r>
+        <w:t>Anno: 2025/2026</w:t>
+      </w:r>
+    </w:p>
+    <w:p/>
+    <w:p/>
+    <w:p/>
+    <w:p/>
+    <w:p/>
+    <w:p/>
+    <w:p/>
+    <w:p/>
+    <w:p/>
+    <w:p/>
+    <w:p/>
+    <w:p/>
+    <w:p/>
+    <w:p/>
+    <w:p/>
+    <w:p/>
+    <w:p/>
+    <w:p/>
+    <w:p/>
+    <w:p/>
+    <w:p/>
+    <w:p/>
+    <w:p/>
+    <w:p/>
     <w:sdt>
       <w:sdtPr>
-        <w:rPr>
-          <w:caps w:val="0"/>
-          <w:color w:val="auto"/>
-          <w:spacing w:val="0"/>
-          <w:sz w:val="22"/>
-          <w:szCs w:val="22"/>
-        </w:rPr>
-        <w:id w:val="-925573242"/>
+        <w:id w:val="-902448646"/>
         <w:docPartObj>
           <w:docPartGallery w:val="Table of Contents"/>
           <w:docPartUnique/>
@@ -22,18 +63,23 @@
         <w:rPr>
           <w:b/>
           <w:bCs/>
+          <w:caps w:val="0"/>
           <w:noProof/>
+          <w:color w:val="auto"/>
+          <w:spacing w:val="0"/>
+          <w:sz w:val="22"/>
+          <w:szCs w:val="22"/>
         </w:rPr>
       </w:sdtEndPr>
       <w:sdtContent>
         <w:p>
           <w:pPr>
-            <w:pStyle w:val="Titolo1"/>
+            <w:pStyle w:val="Titolosommario"/>
+            <w:jc w:val="both"/>
           </w:pPr>
           <w:r>
-            <w:t>Sommario</w:t>
+            <w:t>indice</w:t>
           </w:r>
-          <w:bookmarkEnd w:id="0"/>
         </w:p>
         <w:p>
           <w:pPr>
@@ -45,10 +91,10 @@
               <w:rFonts w:eastAsiaTheme="minorEastAsia" w:cstheme="minorBidi"/>
               <w:b w:val="0"/>
               <w:bCs w:val="0"/>
-              <w:i w:val="0"/>
-              <w:iCs w:val="0"/>
               <w:noProof/>
               <w:kern w:val="2"/>
+              <w:sz w:val="24"/>
+              <w:szCs w:val="24"/>
               <w:lang w:eastAsia="it-IT"/>
               <w14:ligatures w14:val="standardContextual"/>
             </w:rPr>
@@ -70,13 +116,13 @@
             </w:rPr>
             <w:fldChar w:fldCharType="separate"/>
           </w:r>
-          <w:hyperlink w:anchor="_Toc220098294" w:history="1">
+          <w:hyperlink w:anchor="_Toc220185570" w:history="1">
             <w:r>
               <w:rPr>
                 <w:rStyle w:val="Collegamentoipertestuale"/>
                 <w:noProof/>
               </w:rPr>
-              <w:t>Sommario</w:t>
+              <w:t>ArtigianHair</w:t>
             </w:r>
             <w:r>
               <w:rPr>
@@ -97,7 +143,7 @@
                 <w:noProof/>
                 <w:webHidden/>
               </w:rPr>
-              <w:instrText xml:space="preserve"> PAGEREF _Toc220098294 \h </w:instrText>
+              <w:instrText xml:space="preserve"> PAGEREF _Toc220185570 \h </w:instrText>
             </w:r>
             <w:r>
               <w:rPr>
@@ -130,27 +176,104 @@
         </w:p>
         <w:p>
           <w:pPr>
-            <w:pStyle w:val="Sommario1"/>
+            <w:pStyle w:val="Sommario2"/>
             <w:tabs>
               <w:tab w:val="right" w:leader="dot" w:pos="9628"/>
             </w:tabs>
             <w:rPr>
               <w:rFonts w:eastAsiaTheme="minorEastAsia" w:cstheme="minorBidi"/>
-              <w:b w:val="0"/>
-              <w:bCs w:val="0"/>
               <w:i w:val="0"/>
               <w:iCs w:val="0"/>
               <w:noProof/>
               <w:kern w:val="2"/>
+              <w:sz w:val="24"/>
+              <w:szCs w:val="24"/>
               <w:lang w:eastAsia="it-IT"/>
               <w14:ligatures w14:val="standardContextual"/>
             </w:rPr>
           </w:pPr>
-          <w:hyperlink w:anchor="_Toc220098295" w:history="1">
+          <w:hyperlink w:anchor="_Toc220185571" w:history="1">
             <w:r>
               <w:rPr>
                 <w:rStyle w:val="Collegamentoipertestuale"/>
                 <w:noProof/>
+                <w:lang w:val="en-GB"/>
+              </w:rPr>
+              <w:t>1. Software Requirement Specification</w:t>
+            </w:r>
+            <w:r>
+              <w:rPr>
+                <w:noProof/>
+                <w:webHidden/>
+              </w:rPr>
+              <w:tab/>
+            </w:r>
+            <w:r>
+              <w:rPr>
+                <w:noProof/>
+                <w:webHidden/>
+              </w:rPr>
+              <w:fldChar w:fldCharType="begin"/>
+            </w:r>
+            <w:r>
+              <w:rPr>
+                <w:noProof/>
+                <w:webHidden/>
+              </w:rPr>
+              <w:instrText xml:space="preserve"> PAGEREF _Toc220185571 \h </w:instrText>
+            </w:r>
+            <w:r>
+              <w:rPr>
+                <w:noProof/>
+                <w:webHidden/>
+              </w:rPr>
+            </w:r>
+            <w:r>
+              <w:rPr>
+                <w:noProof/>
+                <w:webHidden/>
+              </w:rPr>
+              <w:fldChar w:fldCharType="separate"/>
+            </w:r>
+            <w:r>
+              <w:rPr>
+                <w:noProof/>
+                <w:webHidden/>
+              </w:rPr>
+              <w:t>2</w:t>
+            </w:r>
+            <w:r>
+              <w:rPr>
+                <w:noProof/>
+                <w:webHidden/>
+              </w:rPr>
+              <w:fldChar w:fldCharType="end"/>
+            </w:r>
+          </w:hyperlink>
+        </w:p>
+        <w:p>
+          <w:pPr>
+            <w:pStyle w:val="Sommario2"/>
+            <w:tabs>
+              <w:tab w:val="right" w:leader="dot" w:pos="9628"/>
+            </w:tabs>
+            <w:rPr>
+              <w:rFonts w:eastAsiaTheme="minorEastAsia" w:cstheme="minorBidi"/>
+              <w:i w:val="0"/>
+              <w:iCs w:val="0"/>
+              <w:noProof/>
+              <w:kern w:val="2"/>
+              <w:sz w:val="24"/>
+              <w:szCs w:val="24"/>
+              <w:lang w:eastAsia="it-IT"/>
+              <w14:ligatures w14:val="standardContextual"/>
+            </w:rPr>
+          </w:pPr>
+          <w:hyperlink w:anchor="_Toc220185572" w:history="1">
+            <w:r>
+              <w:rPr>
+                <w:rStyle w:val="Collegamentoipertestuale"/>
+                <w:noProof/>
               </w:rPr>
               <w:t>1.1 Introduzione</w:t>
             </w:r>
@@ -173,7 +296,7 @@
                 <w:noProof/>
                 <w:webHidden/>
               </w:rPr>
-              <w:instrText xml:space="preserve"> PAGEREF _Toc220098295 \h </w:instrText>
+              <w:instrText xml:space="preserve"> PAGEREF _Toc220185572 \h </w:instrText>
             </w:r>
             <w:r>
               <w:rPr>
@@ -193,7 +316,7 @@
                 <w:noProof/>
                 <w:webHidden/>
               </w:rPr>
-              <w:t>1</w:t>
+              <w:t>2</w:t>
             </w:r>
             <w:r>
               <w:rPr>
@@ -220,13 +343,13 @@
               <w14:ligatures w14:val="standardContextual"/>
             </w:rPr>
           </w:pPr>
-          <w:hyperlink w:anchor="_Toc220098296" w:history="1">
+          <w:hyperlink w:anchor="_Toc220185573" w:history="1">
             <w:r>
               <w:rPr>
                 <w:rStyle w:val="Collegamentoipertestuale"/>
                 <w:noProof/>
               </w:rPr>
-              <w:t>1.1.1 obiettivo del sistema</w:t>
+              <w:t>1.1.1 Obiettivo del sistema</w:t>
             </w:r>
             <w:r>
               <w:rPr>
@@ -247,7 +370,7 @@
                 <w:noProof/>
                 <w:webHidden/>
               </w:rPr>
-              <w:instrText xml:space="preserve"> PAGEREF _Toc220098296 \h </w:instrText>
+              <w:instrText xml:space="preserve"> PAGEREF _Toc220185573 \h </w:instrText>
             </w:r>
             <w:r>
               <w:rPr>
@@ -267,7 +390,7 @@
                 <w:noProof/>
                 <w:webHidden/>
               </w:rPr>
-              <w:t>1</w:t>
+              <w:t>2</w:t>
             </w:r>
             <w:r>
               <w:rPr>
@@ -294,7 +417,7 @@
               <w14:ligatures w14:val="standardContextual"/>
             </w:rPr>
           </w:pPr>
-          <w:hyperlink w:anchor="_Toc220098297" w:history="1">
+          <w:hyperlink w:anchor="_Toc220185574" w:history="1">
             <w:r>
               <w:rPr>
                 <w:rStyle w:val="Collegamentoipertestuale"/>
@@ -321,7 +444,7 @@
                 <w:noProof/>
                 <w:webHidden/>
               </w:rPr>
-              <w:instrText xml:space="preserve"> PAGEREF _Toc220098297 \h </w:instrText>
+              <w:instrText xml:space="preserve"> PAGEREF _Toc220185574 \h </w:instrText>
             </w:r>
             <w:r>
               <w:rPr>
@@ -341,7 +464,7 @@
                 <w:noProof/>
                 <w:webHidden/>
               </w:rPr>
-              <w:t>1</w:t>
+              <w:t>3</w:t>
             </w:r>
             <w:r>
               <w:rPr>
@@ -368,7 +491,7 @@
               <w14:ligatures w14:val="standardContextual"/>
             </w:rPr>
           </w:pPr>
-          <w:hyperlink w:anchor="_Toc220098298" w:history="1">
+          <w:hyperlink w:anchor="_Toc220185575" w:history="1">
             <w:r>
               <w:rPr>
                 <w:rStyle w:val="Collegamentoipertestuale"/>
@@ -395,7 +518,7 @@
                 <w:noProof/>
                 <w:webHidden/>
               </w:rPr>
-              <w:instrText xml:space="preserve"> PAGEREF _Toc220098298 \h </w:instrText>
+              <w:instrText xml:space="preserve"> PAGEREF _Toc220185575 \h </w:instrText>
             </w:r>
             <w:r>
               <w:rPr>
@@ -415,7 +538,7 @@
                 <w:noProof/>
                 <w:webHidden/>
               </w:rPr>
-              <w:t>1</w:t>
+              <w:t>3</w:t>
             </w:r>
             <w:r>
               <w:rPr>
@@ -442,13 +565,14 @@
               <w14:ligatures w14:val="standardContextual"/>
             </w:rPr>
           </w:pPr>
-          <w:hyperlink w:anchor="_Toc220098299" w:history="1">
+          <w:hyperlink w:anchor="_Toc220185576" w:history="1">
             <w:r>
               <w:rPr>
                 <w:rStyle w:val="Collegamentoipertestuale"/>
                 <w:noProof/>
-              </w:rPr>
-              <w:t>1.1.4 RELATED SYSTEMS, PROS AND CONS</w:t>
+                <w:lang w:val="en-GB"/>
+              </w:rPr>
+              <w:t>1.1.4 RELATED SYSTEMS, Pro and Cons</w:t>
             </w:r>
             <w:r>
               <w:rPr>
@@ -469,7 +593,7 @@
                 <w:noProof/>
                 <w:webHidden/>
               </w:rPr>
-              <w:instrText xml:space="preserve"> PAGEREF _Toc220098299 \h </w:instrText>
+              <w:instrText xml:space="preserve"> PAGEREF _Toc220185576 \h </w:instrText>
             </w:r>
             <w:r>
               <w:rPr>
@@ -489,7 +613,7 @@
                 <w:noProof/>
                 <w:webHidden/>
               </w:rPr>
-              <w:t>2</w:t>
+              <w:t>3</w:t>
             </w:r>
             <w:r>
               <w:rPr>
@@ -502,23 +626,23 @@
         </w:p>
         <w:p>
           <w:pPr>
-            <w:pStyle w:val="Sommario1"/>
+            <w:pStyle w:val="Sommario2"/>
             <w:tabs>
               <w:tab w:val="right" w:leader="dot" w:pos="9628"/>
             </w:tabs>
             <w:rPr>
               <w:rFonts w:eastAsiaTheme="minorEastAsia" w:cstheme="minorBidi"/>
-              <w:b w:val="0"/>
-              <w:bCs w:val="0"/>
               <w:i w:val="0"/>
               <w:iCs w:val="0"/>
               <w:noProof/>
               <w:kern w:val="2"/>
+              <w:sz w:val="24"/>
+              <w:szCs w:val="24"/>
               <w:lang w:eastAsia="it-IT"/>
               <w14:ligatures w14:val="standardContextual"/>
             </w:rPr>
           </w:pPr>
-          <w:hyperlink w:anchor="_Toc220098300" w:history="1">
+          <w:hyperlink w:anchor="_Toc220185577" w:history="1">
             <w:r>
               <w:rPr>
                 <w:rStyle w:val="Collegamentoipertestuale"/>
@@ -545,7 +669,7 @@
                 <w:noProof/>
                 <w:webHidden/>
               </w:rPr>
-              <w:instrText xml:space="preserve"> PAGEREF _Toc220098300 \h </w:instrText>
+              <w:instrText xml:space="preserve"> PAGEREF _Toc220185577 \h </w:instrText>
             </w:r>
             <w:r>
               <w:rPr>
@@ -565,7 +689,1587 @@
                 <w:noProof/>
                 <w:webHidden/>
               </w:rPr>
-              <w:t>2</w:t>
+              <w:t>4</w:t>
+            </w:r>
+            <w:r>
+              <w:rPr>
+                <w:noProof/>
+                <w:webHidden/>
+              </w:rPr>
+              <w:fldChar w:fldCharType="end"/>
+            </w:r>
+          </w:hyperlink>
+        </w:p>
+        <w:p>
+          <w:pPr>
+            <w:pStyle w:val="Sommario3"/>
+            <w:tabs>
+              <w:tab w:val="right" w:leader="dot" w:pos="9628"/>
+            </w:tabs>
+            <w:rPr>
+              <w:rFonts w:eastAsiaTheme="minorEastAsia" w:cstheme="minorBidi"/>
+              <w:noProof/>
+              <w:kern w:val="2"/>
+              <w:sz w:val="24"/>
+              <w:szCs w:val="24"/>
+              <w:lang w:eastAsia="it-IT"/>
+              <w14:ligatures w14:val="standardContextual"/>
+            </w:rPr>
+          </w:pPr>
+          <w:hyperlink w:anchor="_Toc220185578" w:history="1">
+            <w:r>
+              <w:rPr>
+                <w:rStyle w:val="Collegamentoipertestuale"/>
+                <w:noProof/>
+              </w:rPr>
+              <w:t>1.2.1 US-1</w:t>
+            </w:r>
+            <w:r>
+              <w:rPr>
+                <w:noProof/>
+                <w:webHidden/>
+              </w:rPr>
+              <w:tab/>
+            </w:r>
+            <w:r>
+              <w:rPr>
+                <w:noProof/>
+                <w:webHidden/>
+              </w:rPr>
+              <w:fldChar w:fldCharType="begin"/>
+            </w:r>
+            <w:r>
+              <w:rPr>
+                <w:noProof/>
+                <w:webHidden/>
+              </w:rPr>
+              <w:instrText xml:space="preserve"> PAGEREF _Toc220185578 \h </w:instrText>
+            </w:r>
+            <w:r>
+              <w:rPr>
+                <w:noProof/>
+                <w:webHidden/>
+              </w:rPr>
+            </w:r>
+            <w:r>
+              <w:rPr>
+                <w:noProof/>
+                <w:webHidden/>
+              </w:rPr>
+              <w:fldChar w:fldCharType="separate"/>
+            </w:r>
+            <w:r>
+              <w:rPr>
+                <w:noProof/>
+                <w:webHidden/>
+              </w:rPr>
+              <w:t>4</w:t>
+            </w:r>
+            <w:r>
+              <w:rPr>
+                <w:noProof/>
+                <w:webHidden/>
+              </w:rPr>
+              <w:fldChar w:fldCharType="end"/>
+            </w:r>
+          </w:hyperlink>
+        </w:p>
+        <w:p>
+          <w:pPr>
+            <w:pStyle w:val="Sommario3"/>
+            <w:tabs>
+              <w:tab w:val="right" w:leader="dot" w:pos="9628"/>
+            </w:tabs>
+            <w:rPr>
+              <w:rFonts w:eastAsiaTheme="minorEastAsia" w:cstheme="minorBidi"/>
+              <w:noProof/>
+              <w:kern w:val="2"/>
+              <w:sz w:val="24"/>
+              <w:szCs w:val="24"/>
+              <w:lang w:eastAsia="it-IT"/>
+              <w14:ligatures w14:val="standardContextual"/>
+            </w:rPr>
+          </w:pPr>
+          <w:hyperlink w:anchor="_Toc220185579" w:history="1">
+            <w:r>
+              <w:rPr>
+                <w:rStyle w:val="Collegamentoipertestuale"/>
+                <w:noProof/>
+              </w:rPr>
+              <w:t>1.2.2 US-2</w:t>
+            </w:r>
+            <w:r>
+              <w:rPr>
+                <w:noProof/>
+                <w:webHidden/>
+              </w:rPr>
+              <w:tab/>
+            </w:r>
+            <w:r>
+              <w:rPr>
+                <w:noProof/>
+                <w:webHidden/>
+              </w:rPr>
+              <w:fldChar w:fldCharType="begin"/>
+            </w:r>
+            <w:r>
+              <w:rPr>
+                <w:noProof/>
+                <w:webHidden/>
+              </w:rPr>
+              <w:instrText xml:space="preserve"> PAGEREF _Toc220185579 \h </w:instrText>
+            </w:r>
+            <w:r>
+              <w:rPr>
+                <w:noProof/>
+                <w:webHidden/>
+              </w:rPr>
+            </w:r>
+            <w:r>
+              <w:rPr>
+                <w:noProof/>
+                <w:webHidden/>
+              </w:rPr>
+              <w:fldChar w:fldCharType="separate"/>
+            </w:r>
+            <w:r>
+              <w:rPr>
+                <w:noProof/>
+                <w:webHidden/>
+              </w:rPr>
+              <w:t>4</w:t>
+            </w:r>
+            <w:r>
+              <w:rPr>
+                <w:noProof/>
+                <w:webHidden/>
+              </w:rPr>
+              <w:fldChar w:fldCharType="end"/>
+            </w:r>
+          </w:hyperlink>
+        </w:p>
+        <w:p>
+          <w:pPr>
+            <w:pStyle w:val="Sommario3"/>
+            <w:tabs>
+              <w:tab w:val="right" w:leader="dot" w:pos="9628"/>
+            </w:tabs>
+            <w:rPr>
+              <w:rFonts w:eastAsiaTheme="minorEastAsia" w:cstheme="minorBidi"/>
+              <w:noProof/>
+              <w:kern w:val="2"/>
+              <w:sz w:val="24"/>
+              <w:szCs w:val="24"/>
+              <w:lang w:eastAsia="it-IT"/>
+              <w14:ligatures w14:val="standardContextual"/>
+            </w:rPr>
+          </w:pPr>
+          <w:hyperlink w:anchor="_Toc220185580" w:history="1">
+            <w:r>
+              <w:rPr>
+                <w:rStyle w:val="Collegamentoipertestuale"/>
+                <w:noProof/>
+              </w:rPr>
+              <w:t>1.2.3 Us-3</w:t>
+            </w:r>
+            <w:r>
+              <w:rPr>
+                <w:noProof/>
+                <w:webHidden/>
+              </w:rPr>
+              <w:tab/>
+            </w:r>
+            <w:r>
+              <w:rPr>
+                <w:noProof/>
+                <w:webHidden/>
+              </w:rPr>
+              <w:fldChar w:fldCharType="begin"/>
+            </w:r>
+            <w:r>
+              <w:rPr>
+                <w:noProof/>
+                <w:webHidden/>
+              </w:rPr>
+              <w:instrText xml:space="preserve"> PAGEREF _Toc220185580 \h </w:instrText>
+            </w:r>
+            <w:r>
+              <w:rPr>
+                <w:noProof/>
+                <w:webHidden/>
+              </w:rPr>
+            </w:r>
+            <w:r>
+              <w:rPr>
+                <w:noProof/>
+                <w:webHidden/>
+              </w:rPr>
+              <w:fldChar w:fldCharType="separate"/>
+            </w:r>
+            <w:r>
+              <w:rPr>
+                <w:noProof/>
+                <w:webHidden/>
+              </w:rPr>
+              <w:t>4</w:t>
+            </w:r>
+            <w:r>
+              <w:rPr>
+                <w:noProof/>
+                <w:webHidden/>
+              </w:rPr>
+              <w:fldChar w:fldCharType="end"/>
+            </w:r>
+          </w:hyperlink>
+        </w:p>
+        <w:p>
+          <w:pPr>
+            <w:pStyle w:val="Sommario2"/>
+            <w:tabs>
+              <w:tab w:val="right" w:leader="dot" w:pos="9628"/>
+            </w:tabs>
+            <w:rPr>
+              <w:rFonts w:eastAsiaTheme="minorEastAsia" w:cstheme="minorBidi"/>
+              <w:i w:val="0"/>
+              <w:iCs w:val="0"/>
+              <w:noProof/>
+              <w:kern w:val="2"/>
+              <w:sz w:val="24"/>
+              <w:szCs w:val="24"/>
+              <w:lang w:eastAsia="it-IT"/>
+              <w14:ligatures w14:val="standardContextual"/>
+            </w:rPr>
+          </w:pPr>
+          <w:hyperlink w:anchor="_Toc220185581" w:history="1">
+            <w:r>
+              <w:rPr>
+                <w:rStyle w:val="Collegamentoipertestuale"/>
+                <w:noProof/>
+              </w:rPr>
+              <w:t>1.3 Functional requirements</w:t>
+            </w:r>
+            <w:r>
+              <w:rPr>
+                <w:noProof/>
+                <w:webHidden/>
+              </w:rPr>
+              <w:tab/>
+            </w:r>
+            <w:r>
+              <w:rPr>
+                <w:noProof/>
+                <w:webHidden/>
+              </w:rPr>
+              <w:fldChar w:fldCharType="begin"/>
+            </w:r>
+            <w:r>
+              <w:rPr>
+                <w:noProof/>
+                <w:webHidden/>
+              </w:rPr>
+              <w:instrText xml:space="preserve"> PAGEREF _Toc220185581 \h </w:instrText>
+            </w:r>
+            <w:r>
+              <w:rPr>
+                <w:noProof/>
+                <w:webHidden/>
+              </w:rPr>
+            </w:r>
+            <w:r>
+              <w:rPr>
+                <w:noProof/>
+                <w:webHidden/>
+              </w:rPr>
+              <w:fldChar w:fldCharType="separate"/>
+            </w:r>
+            <w:r>
+              <w:rPr>
+                <w:noProof/>
+                <w:webHidden/>
+              </w:rPr>
+              <w:t>4</w:t>
+            </w:r>
+            <w:r>
+              <w:rPr>
+                <w:noProof/>
+                <w:webHidden/>
+              </w:rPr>
+              <w:fldChar w:fldCharType="end"/>
+            </w:r>
+          </w:hyperlink>
+        </w:p>
+        <w:p>
+          <w:pPr>
+            <w:pStyle w:val="Sommario3"/>
+            <w:tabs>
+              <w:tab w:val="right" w:leader="dot" w:pos="9628"/>
+            </w:tabs>
+            <w:rPr>
+              <w:rFonts w:eastAsiaTheme="minorEastAsia" w:cstheme="minorBidi"/>
+              <w:noProof/>
+              <w:kern w:val="2"/>
+              <w:sz w:val="24"/>
+              <w:szCs w:val="24"/>
+              <w:lang w:eastAsia="it-IT"/>
+              <w14:ligatures w14:val="standardContextual"/>
+            </w:rPr>
+          </w:pPr>
+          <w:hyperlink w:anchor="_Toc220185582" w:history="1">
+            <w:r>
+              <w:rPr>
+                <w:rStyle w:val="Collegamentoipertestuale"/>
+                <w:noProof/>
+              </w:rPr>
+              <w:t>1.3.1 FR-1</w:t>
+            </w:r>
+            <w:r>
+              <w:rPr>
+                <w:noProof/>
+                <w:webHidden/>
+              </w:rPr>
+              <w:tab/>
+            </w:r>
+            <w:r>
+              <w:rPr>
+                <w:noProof/>
+                <w:webHidden/>
+              </w:rPr>
+              <w:fldChar w:fldCharType="begin"/>
+            </w:r>
+            <w:r>
+              <w:rPr>
+                <w:noProof/>
+                <w:webHidden/>
+              </w:rPr>
+              <w:instrText xml:space="preserve"> PAGEREF _Toc220185582 \h </w:instrText>
+            </w:r>
+            <w:r>
+              <w:rPr>
+                <w:noProof/>
+                <w:webHidden/>
+              </w:rPr>
+            </w:r>
+            <w:r>
+              <w:rPr>
+                <w:noProof/>
+                <w:webHidden/>
+              </w:rPr>
+              <w:fldChar w:fldCharType="separate"/>
+            </w:r>
+            <w:r>
+              <w:rPr>
+                <w:noProof/>
+                <w:webHidden/>
+              </w:rPr>
+              <w:t>4</w:t>
+            </w:r>
+            <w:r>
+              <w:rPr>
+                <w:noProof/>
+                <w:webHidden/>
+              </w:rPr>
+              <w:fldChar w:fldCharType="end"/>
+            </w:r>
+          </w:hyperlink>
+        </w:p>
+        <w:p>
+          <w:pPr>
+            <w:pStyle w:val="Sommario3"/>
+            <w:tabs>
+              <w:tab w:val="right" w:leader="dot" w:pos="9628"/>
+            </w:tabs>
+            <w:rPr>
+              <w:rFonts w:eastAsiaTheme="minorEastAsia" w:cstheme="minorBidi"/>
+              <w:noProof/>
+              <w:kern w:val="2"/>
+              <w:sz w:val="24"/>
+              <w:szCs w:val="24"/>
+              <w:lang w:eastAsia="it-IT"/>
+              <w14:ligatures w14:val="standardContextual"/>
+            </w:rPr>
+          </w:pPr>
+          <w:hyperlink w:anchor="_Toc220185583" w:history="1">
+            <w:r>
+              <w:rPr>
+                <w:rStyle w:val="Collegamentoipertestuale"/>
+                <w:noProof/>
+              </w:rPr>
+              <w:t>1.3.2 Fr-2</w:t>
+            </w:r>
+            <w:r>
+              <w:rPr>
+                <w:noProof/>
+                <w:webHidden/>
+              </w:rPr>
+              <w:tab/>
+            </w:r>
+            <w:r>
+              <w:rPr>
+                <w:noProof/>
+                <w:webHidden/>
+              </w:rPr>
+              <w:fldChar w:fldCharType="begin"/>
+            </w:r>
+            <w:r>
+              <w:rPr>
+                <w:noProof/>
+                <w:webHidden/>
+              </w:rPr>
+              <w:instrText xml:space="preserve"> PAGEREF _Toc220185583 \h </w:instrText>
+            </w:r>
+            <w:r>
+              <w:rPr>
+                <w:noProof/>
+                <w:webHidden/>
+              </w:rPr>
+            </w:r>
+            <w:r>
+              <w:rPr>
+                <w:noProof/>
+                <w:webHidden/>
+              </w:rPr>
+              <w:fldChar w:fldCharType="separate"/>
+            </w:r>
+            <w:r>
+              <w:rPr>
+                <w:noProof/>
+                <w:webHidden/>
+              </w:rPr>
+              <w:t>4</w:t>
+            </w:r>
+            <w:r>
+              <w:rPr>
+                <w:noProof/>
+                <w:webHidden/>
+              </w:rPr>
+              <w:fldChar w:fldCharType="end"/>
+            </w:r>
+          </w:hyperlink>
+        </w:p>
+        <w:p>
+          <w:pPr>
+            <w:pStyle w:val="Sommario3"/>
+            <w:tabs>
+              <w:tab w:val="right" w:leader="dot" w:pos="9628"/>
+            </w:tabs>
+            <w:rPr>
+              <w:rFonts w:eastAsiaTheme="minorEastAsia" w:cstheme="minorBidi"/>
+              <w:noProof/>
+              <w:kern w:val="2"/>
+              <w:sz w:val="24"/>
+              <w:szCs w:val="24"/>
+              <w:lang w:eastAsia="it-IT"/>
+              <w14:ligatures w14:val="standardContextual"/>
+            </w:rPr>
+          </w:pPr>
+          <w:hyperlink w:anchor="_Toc220185584" w:history="1">
+            <w:r>
+              <w:rPr>
+                <w:rStyle w:val="Collegamentoipertestuale"/>
+                <w:noProof/>
+              </w:rPr>
+              <w:t>1.3.3 FR-3</w:t>
+            </w:r>
+            <w:r>
+              <w:rPr>
+                <w:noProof/>
+                <w:webHidden/>
+              </w:rPr>
+              <w:tab/>
+            </w:r>
+            <w:r>
+              <w:rPr>
+                <w:noProof/>
+                <w:webHidden/>
+              </w:rPr>
+              <w:fldChar w:fldCharType="begin"/>
+            </w:r>
+            <w:r>
+              <w:rPr>
+                <w:noProof/>
+                <w:webHidden/>
+              </w:rPr>
+              <w:instrText xml:space="preserve"> PAGEREF _Toc220185584 \h </w:instrText>
+            </w:r>
+            <w:r>
+              <w:rPr>
+                <w:noProof/>
+                <w:webHidden/>
+              </w:rPr>
+            </w:r>
+            <w:r>
+              <w:rPr>
+                <w:noProof/>
+                <w:webHidden/>
+              </w:rPr>
+              <w:fldChar w:fldCharType="separate"/>
+            </w:r>
+            <w:r>
+              <w:rPr>
+                <w:noProof/>
+                <w:webHidden/>
+              </w:rPr>
+              <w:t>4</w:t>
+            </w:r>
+            <w:r>
+              <w:rPr>
+                <w:noProof/>
+                <w:webHidden/>
+              </w:rPr>
+              <w:fldChar w:fldCharType="end"/>
+            </w:r>
+          </w:hyperlink>
+        </w:p>
+        <w:p>
+          <w:pPr>
+            <w:pStyle w:val="Sommario2"/>
+            <w:tabs>
+              <w:tab w:val="right" w:leader="dot" w:pos="9628"/>
+            </w:tabs>
+            <w:rPr>
+              <w:rFonts w:eastAsiaTheme="minorEastAsia" w:cstheme="minorBidi"/>
+              <w:i w:val="0"/>
+              <w:iCs w:val="0"/>
+              <w:noProof/>
+              <w:kern w:val="2"/>
+              <w:sz w:val="24"/>
+              <w:szCs w:val="24"/>
+              <w:lang w:eastAsia="it-IT"/>
+              <w14:ligatures w14:val="standardContextual"/>
+            </w:rPr>
+          </w:pPr>
+          <w:hyperlink w:anchor="_Toc220185585" w:history="1">
+            <w:r>
+              <w:rPr>
+                <w:rStyle w:val="Collegamentoipertestuale"/>
+                <w:noProof/>
+              </w:rPr>
+              <w:t>1.4 Use cases</w:t>
+            </w:r>
+            <w:r>
+              <w:rPr>
+                <w:noProof/>
+                <w:webHidden/>
+              </w:rPr>
+              <w:tab/>
+            </w:r>
+            <w:r>
+              <w:rPr>
+                <w:noProof/>
+                <w:webHidden/>
+              </w:rPr>
+              <w:fldChar w:fldCharType="begin"/>
+            </w:r>
+            <w:r>
+              <w:rPr>
+                <w:noProof/>
+                <w:webHidden/>
+              </w:rPr>
+              <w:instrText xml:space="preserve"> PAGEREF _Toc220185585 \h </w:instrText>
+            </w:r>
+            <w:r>
+              <w:rPr>
+                <w:noProof/>
+                <w:webHidden/>
+              </w:rPr>
+            </w:r>
+            <w:r>
+              <w:rPr>
+                <w:noProof/>
+                <w:webHidden/>
+              </w:rPr>
+              <w:fldChar w:fldCharType="separate"/>
+            </w:r>
+            <w:r>
+              <w:rPr>
+                <w:noProof/>
+                <w:webHidden/>
+              </w:rPr>
+              <w:t>4</w:t>
+            </w:r>
+            <w:r>
+              <w:rPr>
+                <w:noProof/>
+                <w:webHidden/>
+              </w:rPr>
+              <w:fldChar w:fldCharType="end"/>
+            </w:r>
+          </w:hyperlink>
+        </w:p>
+        <w:p>
+          <w:pPr>
+            <w:pStyle w:val="Sommario3"/>
+            <w:tabs>
+              <w:tab w:val="right" w:leader="dot" w:pos="9628"/>
+            </w:tabs>
+            <w:rPr>
+              <w:rFonts w:eastAsiaTheme="minorEastAsia" w:cstheme="minorBidi"/>
+              <w:noProof/>
+              <w:kern w:val="2"/>
+              <w:sz w:val="24"/>
+              <w:szCs w:val="24"/>
+              <w:lang w:eastAsia="it-IT"/>
+              <w14:ligatures w14:val="standardContextual"/>
+            </w:rPr>
+          </w:pPr>
+          <w:hyperlink w:anchor="_Toc220185586" w:history="1">
+            <w:r>
+              <w:rPr>
+                <w:rStyle w:val="Collegamentoipertestuale"/>
+                <w:noProof/>
+              </w:rPr>
+              <w:t>1.4.1 Overview diagram</w:t>
+            </w:r>
+            <w:r>
+              <w:rPr>
+                <w:noProof/>
+                <w:webHidden/>
+              </w:rPr>
+              <w:tab/>
+            </w:r>
+            <w:r>
+              <w:rPr>
+                <w:noProof/>
+                <w:webHidden/>
+              </w:rPr>
+              <w:fldChar w:fldCharType="begin"/>
+            </w:r>
+            <w:r>
+              <w:rPr>
+                <w:noProof/>
+                <w:webHidden/>
+              </w:rPr>
+              <w:instrText xml:space="preserve"> PAGEREF _Toc220185586 \h </w:instrText>
+            </w:r>
+            <w:r>
+              <w:rPr>
+                <w:noProof/>
+                <w:webHidden/>
+              </w:rPr>
+            </w:r>
+            <w:r>
+              <w:rPr>
+                <w:noProof/>
+                <w:webHidden/>
+              </w:rPr>
+              <w:fldChar w:fldCharType="separate"/>
+            </w:r>
+            <w:r>
+              <w:rPr>
+                <w:noProof/>
+                <w:webHidden/>
+              </w:rPr>
+              <w:t>4</w:t>
+            </w:r>
+            <w:r>
+              <w:rPr>
+                <w:noProof/>
+                <w:webHidden/>
+              </w:rPr>
+              <w:fldChar w:fldCharType="end"/>
+            </w:r>
+          </w:hyperlink>
+        </w:p>
+        <w:p>
+          <w:pPr>
+            <w:pStyle w:val="Sommario3"/>
+            <w:tabs>
+              <w:tab w:val="right" w:leader="dot" w:pos="9628"/>
+            </w:tabs>
+            <w:rPr>
+              <w:rFonts w:eastAsiaTheme="minorEastAsia" w:cstheme="minorBidi"/>
+              <w:noProof/>
+              <w:kern w:val="2"/>
+              <w:sz w:val="24"/>
+              <w:szCs w:val="24"/>
+              <w:lang w:eastAsia="it-IT"/>
+              <w14:ligatures w14:val="standardContextual"/>
+            </w:rPr>
+          </w:pPr>
+          <w:hyperlink w:anchor="_Toc220185587" w:history="1">
+            <w:r>
+              <w:rPr>
+                <w:rStyle w:val="Collegamentoipertestuale"/>
+                <w:noProof/>
+              </w:rPr>
+              <w:t>1.4.2 UC-Internal steps</w:t>
+            </w:r>
+            <w:r>
+              <w:rPr>
+                <w:noProof/>
+                <w:webHidden/>
+              </w:rPr>
+              <w:tab/>
+            </w:r>
+            <w:r>
+              <w:rPr>
+                <w:noProof/>
+                <w:webHidden/>
+              </w:rPr>
+              <w:fldChar w:fldCharType="begin"/>
+            </w:r>
+            <w:r>
+              <w:rPr>
+                <w:noProof/>
+                <w:webHidden/>
+              </w:rPr>
+              <w:instrText xml:space="preserve"> PAGEREF _Toc220185587 \h </w:instrText>
+            </w:r>
+            <w:r>
+              <w:rPr>
+                <w:noProof/>
+                <w:webHidden/>
+              </w:rPr>
+            </w:r>
+            <w:r>
+              <w:rPr>
+                <w:noProof/>
+                <w:webHidden/>
+              </w:rPr>
+              <w:fldChar w:fldCharType="separate"/>
+            </w:r>
+            <w:r>
+              <w:rPr>
+                <w:noProof/>
+                <w:webHidden/>
+              </w:rPr>
+              <w:t>5</w:t>
+            </w:r>
+            <w:r>
+              <w:rPr>
+                <w:noProof/>
+                <w:webHidden/>
+              </w:rPr>
+              <w:fldChar w:fldCharType="end"/>
+            </w:r>
+          </w:hyperlink>
+        </w:p>
+        <w:p>
+          <w:pPr>
+            <w:pStyle w:val="Sommario2"/>
+            <w:tabs>
+              <w:tab w:val="right" w:leader="dot" w:pos="9628"/>
+            </w:tabs>
+            <w:rPr>
+              <w:rFonts w:eastAsiaTheme="minorEastAsia" w:cstheme="minorBidi"/>
+              <w:i w:val="0"/>
+              <w:iCs w:val="0"/>
+              <w:noProof/>
+              <w:kern w:val="2"/>
+              <w:sz w:val="24"/>
+              <w:szCs w:val="24"/>
+              <w:lang w:eastAsia="it-IT"/>
+              <w14:ligatures w14:val="standardContextual"/>
+            </w:rPr>
+          </w:pPr>
+          <w:hyperlink w:anchor="_Toc220185588" w:history="1">
+            <w:r>
+              <w:rPr>
+                <w:rStyle w:val="Collegamentoipertestuale"/>
+                <w:noProof/>
+              </w:rPr>
+              <w:t>2. Storyboards</w:t>
+            </w:r>
+            <w:r>
+              <w:rPr>
+                <w:noProof/>
+                <w:webHidden/>
+              </w:rPr>
+              <w:tab/>
+            </w:r>
+            <w:r>
+              <w:rPr>
+                <w:noProof/>
+                <w:webHidden/>
+              </w:rPr>
+              <w:fldChar w:fldCharType="begin"/>
+            </w:r>
+            <w:r>
+              <w:rPr>
+                <w:noProof/>
+                <w:webHidden/>
+              </w:rPr>
+              <w:instrText xml:space="preserve"> PAGEREF _Toc220185588 \h </w:instrText>
+            </w:r>
+            <w:r>
+              <w:rPr>
+                <w:noProof/>
+                <w:webHidden/>
+              </w:rPr>
+            </w:r>
+            <w:r>
+              <w:rPr>
+                <w:noProof/>
+                <w:webHidden/>
+              </w:rPr>
+              <w:fldChar w:fldCharType="separate"/>
+            </w:r>
+            <w:r>
+              <w:rPr>
+                <w:noProof/>
+                <w:webHidden/>
+              </w:rPr>
+              <w:t>6</w:t>
+            </w:r>
+            <w:r>
+              <w:rPr>
+                <w:noProof/>
+                <w:webHidden/>
+              </w:rPr>
+              <w:fldChar w:fldCharType="end"/>
+            </w:r>
+          </w:hyperlink>
+        </w:p>
+        <w:p>
+          <w:pPr>
+            <w:pStyle w:val="Sommario2"/>
+            <w:tabs>
+              <w:tab w:val="right" w:leader="dot" w:pos="9628"/>
+            </w:tabs>
+            <w:rPr>
+              <w:rFonts w:eastAsiaTheme="minorEastAsia" w:cstheme="minorBidi"/>
+              <w:i w:val="0"/>
+              <w:iCs w:val="0"/>
+              <w:noProof/>
+              <w:kern w:val="2"/>
+              <w:sz w:val="24"/>
+              <w:szCs w:val="24"/>
+              <w:lang w:eastAsia="it-IT"/>
+              <w14:ligatures w14:val="standardContextual"/>
+            </w:rPr>
+          </w:pPr>
+          <w:hyperlink w:anchor="_Toc220185589" w:history="1">
+            <w:r>
+              <w:rPr>
+                <w:rStyle w:val="Collegamentoipertestuale"/>
+                <w:noProof/>
+              </w:rPr>
+              <w:t>3. Design</w:t>
+            </w:r>
+            <w:r>
+              <w:rPr>
+                <w:noProof/>
+                <w:webHidden/>
+              </w:rPr>
+              <w:tab/>
+            </w:r>
+            <w:r>
+              <w:rPr>
+                <w:noProof/>
+                <w:webHidden/>
+              </w:rPr>
+              <w:fldChar w:fldCharType="begin"/>
+            </w:r>
+            <w:r>
+              <w:rPr>
+                <w:noProof/>
+                <w:webHidden/>
+              </w:rPr>
+              <w:instrText xml:space="preserve"> PAGEREF _Toc220185589 \h </w:instrText>
+            </w:r>
+            <w:r>
+              <w:rPr>
+                <w:noProof/>
+                <w:webHidden/>
+              </w:rPr>
+            </w:r>
+            <w:r>
+              <w:rPr>
+                <w:noProof/>
+                <w:webHidden/>
+              </w:rPr>
+              <w:fldChar w:fldCharType="separate"/>
+            </w:r>
+            <w:r>
+              <w:rPr>
+                <w:noProof/>
+                <w:webHidden/>
+              </w:rPr>
+              <w:t>6</w:t>
+            </w:r>
+            <w:r>
+              <w:rPr>
+                <w:noProof/>
+                <w:webHidden/>
+              </w:rPr>
+              <w:fldChar w:fldCharType="end"/>
+            </w:r>
+          </w:hyperlink>
+        </w:p>
+        <w:p>
+          <w:pPr>
+            <w:pStyle w:val="Sommario2"/>
+            <w:tabs>
+              <w:tab w:val="right" w:leader="dot" w:pos="9628"/>
+            </w:tabs>
+            <w:rPr>
+              <w:rFonts w:eastAsiaTheme="minorEastAsia" w:cstheme="minorBidi"/>
+              <w:i w:val="0"/>
+              <w:iCs w:val="0"/>
+              <w:noProof/>
+              <w:kern w:val="2"/>
+              <w:sz w:val="24"/>
+              <w:szCs w:val="24"/>
+              <w:lang w:eastAsia="it-IT"/>
+              <w14:ligatures w14:val="standardContextual"/>
+            </w:rPr>
+          </w:pPr>
+          <w:hyperlink w:anchor="_Toc220185590" w:history="1">
+            <w:r>
+              <w:rPr>
+                <w:rStyle w:val="Collegamentoipertestuale"/>
+                <w:noProof/>
+              </w:rPr>
+              <w:t>3.1 Class diagram</w:t>
+            </w:r>
+            <w:r>
+              <w:rPr>
+                <w:noProof/>
+                <w:webHidden/>
+              </w:rPr>
+              <w:tab/>
+            </w:r>
+            <w:r>
+              <w:rPr>
+                <w:noProof/>
+                <w:webHidden/>
+              </w:rPr>
+              <w:fldChar w:fldCharType="begin"/>
+            </w:r>
+            <w:r>
+              <w:rPr>
+                <w:noProof/>
+                <w:webHidden/>
+              </w:rPr>
+              <w:instrText xml:space="preserve"> PAGEREF _Toc220185590 \h </w:instrText>
+            </w:r>
+            <w:r>
+              <w:rPr>
+                <w:noProof/>
+                <w:webHidden/>
+              </w:rPr>
+            </w:r>
+            <w:r>
+              <w:rPr>
+                <w:noProof/>
+                <w:webHidden/>
+              </w:rPr>
+              <w:fldChar w:fldCharType="separate"/>
+            </w:r>
+            <w:r>
+              <w:rPr>
+                <w:noProof/>
+                <w:webHidden/>
+              </w:rPr>
+              <w:t>6</w:t>
+            </w:r>
+            <w:r>
+              <w:rPr>
+                <w:noProof/>
+                <w:webHidden/>
+              </w:rPr>
+              <w:fldChar w:fldCharType="end"/>
+            </w:r>
+          </w:hyperlink>
+        </w:p>
+        <w:p>
+          <w:pPr>
+            <w:pStyle w:val="Sommario3"/>
+            <w:tabs>
+              <w:tab w:val="right" w:leader="dot" w:pos="9628"/>
+            </w:tabs>
+            <w:rPr>
+              <w:rFonts w:eastAsiaTheme="minorEastAsia" w:cstheme="minorBidi"/>
+              <w:noProof/>
+              <w:kern w:val="2"/>
+              <w:sz w:val="24"/>
+              <w:szCs w:val="24"/>
+              <w:lang w:eastAsia="it-IT"/>
+              <w14:ligatures w14:val="standardContextual"/>
+            </w:rPr>
+          </w:pPr>
+          <w:hyperlink w:anchor="_Toc220185591" w:history="1">
+            <w:r>
+              <w:rPr>
+                <w:rStyle w:val="Collegamentoipertestuale"/>
+                <w:noProof/>
+              </w:rPr>
+              <w:t>3.1.1 vopc (Analysis)</w:t>
+            </w:r>
+            <w:r>
+              <w:rPr>
+                <w:noProof/>
+                <w:webHidden/>
+              </w:rPr>
+              <w:tab/>
+            </w:r>
+            <w:r>
+              <w:rPr>
+                <w:noProof/>
+                <w:webHidden/>
+              </w:rPr>
+              <w:fldChar w:fldCharType="begin"/>
+            </w:r>
+            <w:r>
+              <w:rPr>
+                <w:noProof/>
+                <w:webHidden/>
+              </w:rPr>
+              <w:instrText xml:space="preserve"> PAGEREF _Toc220185591 \h </w:instrText>
+            </w:r>
+            <w:r>
+              <w:rPr>
+                <w:noProof/>
+                <w:webHidden/>
+              </w:rPr>
+            </w:r>
+            <w:r>
+              <w:rPr>
+                <w:noProof/>
+                <w:webHidden/>
+              </w:rPr>
+              <w:fldChar w:fldCharType="separate"/>
+            </w:r>
+            <w:r>
+              <w:rPr>
+                <w:noProof/>
+                <w:webHidden/>
+              </w:rPr>
+              <w:t>6</w:t>
+            </w:r>
+            <w:r>
+              <w:rPr>
+                <w:noProof/>
+                <w:webHidden/>
+              </w:rPr>
+              <w:fldChar w:fldCharType="end"/>
+            </w:r>
+          </w:hyperlink>
+        </w:p>
+        <w:p>
+          <w:pPr>
+            <w:pStyle w:val="Sommario3"/>
+            <w:tabs>
+              <w:tab w:val="right" w:leader="dot" w:pos="9628"/>
+            </w:tabs>
+            <w:rPr>
+              <w:rFonts w:eastAsiaTheme="minorEastAsia" w:cstheme="minorBidi"/>
+              <w:noProof/>
+              <w:kern w:val="2"/>
+              <w:sz w:val="24"/>
+              <w:szCs w:val="24"/>
+              <w:lang w:eastAsia="it-IT"/>
+              <w14:ligatures w14:val="standardContextual"/>
+            </w:rPr>
+          </w:pPr>
+          <w:hyperlink w:anchor="_Toc220185592" w:history="1">
+            <w:r>
+              <w:rPr>
+                <w:rStyle w:val="Collegamentoipertestuale"/>
+                <w:noProof/>
+                <w:lang w:val="en-GB"/>
+              </w:rPr>
+              <w:t>3.1.2 Design Level Diagram</w:t>
+            </w:r>
+            <w:r>
+              <w:rPr>
+                <w:noProof/>
+                <w:webHidden/>
+              </w:rPr>
+              <w:tab/>
+            </w:r>
+            <w:r>
+              <w:rPr>
+                <w:noProof/>
+                <w:webHidden/>
+              </w:rPr>
+              <w:fldChar w:fldCharType="begin"/>
+            </w:r>
+            <w:r>
+              <w:rPr>
+                <w:noProof/>
+                <w:webHidden/>
+              </w:rPr>
+              <w:instrText xml:space="preserve"> PAGEREF _Toc220185592 \h </w:instrText>
+            </w:r>
+            <w:r>
+              <w:rPr>
+                <w:noProof/>
+                <w:webHidden/>
+              </w:rPr>
+            </w:r>
+            <w:r>
+              <w:rPr>
+                <w:noProof/>
+                <w:webHidden/>
+              </w:rPr>
+              <w:fldChar w:fldCharType="separate"/>
+            </w:r>
+            <w:r>
+              <w:rPr>
+                <w:noProof/>
+                <w:webHidden/>
+              </w:rPr>
+              <w:t>6</w:t>
+            </w:r>
+            <w:r>
+              <w:rPr>
+                <w:noProof/>
+                <w:webHidden/>
+              </w:rPr>
+              <w:fldChar w:fldCharType="end"/>
+            </w:r>
+          </w:hyperlink>
+        </w:p>
+        <w:p>
+          <w:pPr>
+            <w:pStyle w:val="Sommario2"/>
+            <w:tabs>
+              <w:tab w:val="right" w:leader="dot" w:pos="9628"/>
+            </w:tabs>
+            <w:rPr>
+              <w:rFonts w:eastAsiaTheme="minorEastAsia" w:cstheme="minorBidi"/>
+              <w:i w:val="0"/>
+              <w:iCs w:val="0"/>
+              <w:noProof/>
+              <w:kern w:val="2"/>
+              <w:sz w:val="24"/>
+              <w:szCs w:val="24"/>
+              <w:lang w:eastAsia="it-IT"/>
+              <w14:ligatures w14:val="standardContextual"/>
+            </w:rPr>
+          </w:pPr>
+          <w:hyperlink w:anchor="_Toc220185593" w:history="1">
+            <w:r>
+              <w:rPr>
+                <w:rStyle w:val="Collegamentoipertestuale"/>
+                <w:noProof/>
+                <w:lang w:val="en-GB"/>
+              </w:rPr>
+              <w:t>3.2 design patterns</w:t>
+            </w:r>
+            <w:r>
+              <w:rPr>
+                <w:noProof/>
+                <w:webHidden/>
+              </w:rPr>
+              <w:tab/>
+            </w:r>
+            <w:r>
+              <w:rPr>
+                <w:noProof/>
+                <w:webHidden/>
+              </w:rPr>
+              <w:fldChar w:fldCharType="begin"/>
+            </w:r>
+            <w:r>
+              <w:rPr>
+                <w:noProof/>
+                <w:webHidden/>
+              </w:rPr>
+              <w:instrText xml:space="preserve"> PAGEREF _Toc220185593 \h </w:instrText>
+            </w:r>
+            <w:r>
+              <w:rPr>
+                <w:noProof/>
+                <w:webHidden/>
+              </w:rPr>
+            </w:r>
+            <w:r>
+              <w:rPr>
+                <w:noProof/>
+                <w:webHidden/>
+              </w:rPr>
+              <w:fldChar w:fldCharType="separate"/>
+            </w:r>
+            <w:r>
+              <w:rPr>
+                <w:noProof/>
+                <w:webHidden/>
+              </w:rPr>
+              <w:t>6</w:t>
+            </w:r>
+            <w:r>
+              <w:rPr>
+                <w:noProof/>
+                <w:webHidden/>
+              </w:rPr>
+              <w:fldChar w:fldCharType="end"/>
+            </w:r>
+          </w:hyperlink>
+        </w:p>
+        <w:p>
+          <w:pPr>
+            <w:pStyle w:val="Sommario2"/>
+            <w:tabs>
+              <w:tab w:val="right" w:leader="dot" w:pos="9628"/>
+            </w:tabs>
+            <w:rPr>
+              <w:rFonts w:eastAsiaTheme="minorEastAsia" w:cstheme="minorBidi"/>
+              <w:i w:val="0"/>
+              <w:iCs w:val="0"/>
+              <w:noProof/>
+              <w:kern w:val="2"/>
+              <w:sz w:val="24"/>
+              <w:szCs w:val="24"/>
+              <w:lang w:eastAsia="it-IT"/>
+              <w14:ligatures w14:val="standardContextual"/>
+            </w:rPr>
+          </w:pPr>
+          <w:hyperlink w:anchor="_Toc220185594" w:history="1">
+            <w:r>
+              <w:rPr>
+                <w:rStyle w:val="Collegamentoipertestuale"/>
+                <w:noProof/>
+                <w:lang w:val="en-GB"/>
+              </w:rPr>
+              <w:t>3.3 activity diagram</w:t>
+            </w:r>
+            <w:r>
+              <w:rPr>
+                <w:noProof/>
+                <w:webHidden/>
+              </w:rPr>
+              <w:tab/>
+            </w:r>
+            <w:r>
+              <w:rPr>
+                <w:noProof/>
+                <w:webHidden/>
+              </w:rPr>
+              <w:fldChar w:fldCharType="begin"/>
+            </w:r>
+            <w:r>
+              <w:rPr>
+                <w:noProof/>
+                <w:webHidden/>
+              </w:rPr>
+              <w:instrText xml:space="preserve"> PAGEREF _Toc220185594 \h </w:instrText>
+            </w:r>
+            <w:r>
+              <w:rPr>
+                <w:noProof/>
+                <w:webHidden/>
+              </w:rPr>
+            </w:r>
+            <w:r>
+              <w:rPr>
+                <w:noProof/>
+                <w:webHidden/>
+              </w:rPr>
+              <w:fldChar w:fldCharType="separate"/>
+            </w:r>
+            <w:r>
+              <w:rPr>
+                <w:noProof/>
+                <w:webHidden/>
+              </w:rPr>
+              <w:t>6</w:t>
+            </w:r>
+            <w:r>
+              <w:rPr>
+                <w:noProof/>
+                <w:webHidden/>
+              </w:rPr>
+              <w:fldChar w:fldCharType="end"/>
+            </w:r>
+          </w:hyperlink>
+        </w:p>
+        <w:p>
+          <w:pPr>
+            <w:pStyle w:val="Sommario2"/>
+            <w:tabs>
+              <w:tab w:val="right" w:leader="dot" w:pos="9628"/>
+            </w:tabs>
+            <w:rPr>
+              <w:rFonts w:eastAsiaTheme="minorEastAsia" w:cstheme="minorBidi"/>
+              <w:i w:val="0"/>
+              <w:iCs w:val="0"/>
+              <w:noProof/>
+              <w:kern w:val="2"/>
+              <w:sz w:val="24"/>
+              <w:szCs w:val="24"/>
+              <w:lang w:eastAsia="it-IT"/>
+              <w14:ligatures w14:val="standardContextual"/>
+            </w:rPr>
+          </w:pPr>
+          <w:hyperlink w:anchor="_Toc220185595" w:history="1">
+            <w:r>
+              <w:rPr>
+                <w:rStyle w:val="Collegamentoipertestuale"/>
+                <w:noProof/>
+                <w:lang w:val="en-GB"/>
+              </w:rPr>
+              <w:t>3.4 sequence diagram</w:t>
+            </w:r>
+            <w:r>
+              <w:rPr>
+                <w:noProof/>
+                <w:webHidden/>
+              </w:rPr>
+              <w:tab/>
+            </w:r>
+            <w:r>
+              <w:rPr>
+                <w:noProof/>
+                <w:webHidden/>
+              </w:rPr>
+              <w:fldChar w:fldCharType="begin"/>
+            </w:r>
+            <w:r>
+              <w:rPr>
+                <w:noProof/>
+                <w:webHidden/>
+              </w:rPr>
+              <w:instrText xml:space="preserve"> PAGEREF _Toc220185595 \h </w:instrText>
+            </w:r>
+            <w:r>
+              <w:rPr>
+                <w:noProof/>
+                <w:webHidden/>
+              </w:rPr>
+            </w:r>
+            <w:r>
+              <w:rPr>
+                <w:noProof/>
+                <w:webHidden/>
+              </w:rPr>
+              <w:fldChar w:fldCharType="separate"/>
+            </w:r>
+            <w:r>
+              <w:rPr>
+                <w:noProof/>
+                <w:webHidden/>
+              </w:rPr>
+              <w:t>6</w:t>
+            </w:r>
+            <w:r>
+              <w:rPr>
+                <w:noProof/>
+                <w:webHidden/>
+              </w:rPr>
+              <w:fldChar w:fldCharType="end"/>
+            </w:r>
+          </w:hyperlink>
+        </w:p>
+        <w:p>
+          <w:pPr>
+            <w:pStyle w:val="Sommario2"/>
+            <w:tabs>
+              <w:tab w:val="right" w:leader="dot" w:pos="9628"/>
+            </w:tabs>
+            <w:rPr>
+              <w:rFonts w:eastAsiaTheme="minorEastAsia" w:cstheme="minorBidi"/>
+              <w:i w:val="0"/>
+              <w:iCs w:val="0"/>
+              <w:noProof/>
+              <w:kern w:val="2"/>
+              <w:sz w:val="24"/>
+              <w:szCs w:val="24"/>
+              <w:lang w:eastAsia="it-IT"/>
+              <w14:ligatures w14:val="standardContextual"/>
+            </w:rPr>
+          </w:pPr>
+          <w:hyperlink w:anchor="_Toc220185596" w:history="1">
+            <w:r>
+              <w:rPr>
+                <w:rStyle w:val="Collegamentoipertestuale"/>
+                <w:noProof/>
+              </w:rPr>
+              <w:t>3.5 state diagram</w:t>
+            </w:r>
+            <w:r>
+              <w:rPr>
+                <w:noProof/>
+                <w:webHidden/>
+              </w:rPr>
+              <w:tab/>
+            </w:r>
+            <w:r>
+              <w:rPr>
+                <w:noProof/>
+                <w:webHidden/>
+              </w:rPr>
+              <w:fldChar w:fldCharType="begin"/>
+            </w:r>
+            <w:r>
+              <w:rPr>
+                <w:noProof/>
+                <w:webHidden/>
+              </w:rPr>
+              <w:instrText xml:space="preserve"> PAGEREF _Toc220185596 \h </w:instrText>
+            </w:r>
+            <w:r>
+              <w:rPr>
+                <w:noProof/>
+                <w:webHidden/>
+              </w:rPr>
+            </w:r>
+            <w:r>
+              <w:rPr>
+                <w:noProof/>
+                <w:webHidden/>
+              </w:rPr>
+              <w:fldChar w:fldCharType="separate"/>
+            </w:r>
+            <w:r>
+              <w:rPr>
+                <w:noProof/>
+                <w:webHidden/>
+              </w:rPr>
+              <w:t>7</w:t>
+            </w:r>
+            <w:r>
+              <w:rPr>
+                <w:noProof/>
+                <w:webHidden/>
+              </w:rPr>
+              <w:fldChar w:fldCharType="end"/>
+            </w:r>
+          </w:hyperlink>
+        </w:p>
+        <w:p>
+          <w:pPr>
+            <w:pStyle w:val="Sommario2"/>
+            <w:tabs>
+              <w:tab w:val="right" w:leader="dot" w:pos="9628"/>
+            </w:tabs>
+            <w:rPr>
+              <w:rFonts w:eastAsiaTheme="minorEastAsia" w:cstheme="minorBidi"/>
+              <w:i w:val="0"/>
+              <w:iCs w:val="0"/>
+              <w:noProof/>
+              <w:kern w:val="2"/>
+              <w:sz w:val="24"/>
+              <w:szCs w:val="24"/>
+              <w:lang w:eastAsia="it-IT"/>
+              <w14:ligatures w14:val="standardContextual"/>
+            </w:rPr>
+          </w:pPr>
+          <w:hyperlink w:anchor="_Toc220185597" w:history="1">
+            <w:r>
+              <w:rPr>
+                <w:rStyle w:val="Collegamentoipertestuale"/>
+                <w:noProof/>
+              </w:rPr>
+              <w:t>4. Testing</w:t>
+            </w:r>
+            <w:r>
+              <w:rPr>
+                <w:noProof/>
+                <w:webHidden/>
+              </w:rPr>
+              <w:tab/>
+            </w:r>
+            <w:r>
+              <w:rPr>
+                <w:noProof/>
+                <w:webHidden/>
+              </w:rPr>
+              <w:fldChar w:fldCharType="begin"/>
+            </w:r>
+            <w:r>
+              <w:rPr>
+                <w:noProof/>
+                <w:webHidden/>
+              </w:rPr>
+              <w:instrText xml:space="preserve"> PAGEREF _Toc220185597 \h </w:instrText>
+            </w:r>
+            <w:r>
+              <w:rPr>
+                <w:noProof/>
+                <w:webHidden/>
+              </w:rPr>
+            </w:r>
+            <w:r>
+              <w:rPr>
+                <w:noProof/>
+                <w:webHidden/>
+              </w:rPr>
+              <w:fldChar w:fldCharType="separate"/>
+            </w:r>
+            <w:r>
+              <w:rPr>
+                <w:noProof/>
+                <w:webHidden/>
+              </w:rPr>
+              <w:t>7</w:t>
+            </w:r>
+            <w:r>
+              <w:rPr>
+                <w:noProof/>
+                <w:webHidden/>
+              </w:rPr>
+              <w:fldChar w:fldCharType="end"/>
+            </w:r>
+          </w:hyperlink>
+        </w:p>
+        <w:p>
+          <w:pPr>
+            <w:pStyle w:val="Sommario2"/>
+            <w:tabs>
+              <w:tab w:val="right" w:leader="dot" w:pos="9628"/>
+            </w:tabs>
+            <w:rPr>
+              <w:rFonts w:eastAsiaTheme="minorEastAsia" w:cstheme="minorBidi"/>
+              <w:i w:val="0"/>
+              <w:iCs w:val="0"/>
+              <w:noProof/>
+              <w:kern w:val="2"/>
+              <w:sz w:val="24"/>
+              <w:szCs w:val="24"/>
+              <w:lang w:eastAsia="it-IT"/>
+              <w14:ligatures w14:val="standardContextual"/>
+            </w:rPr>
+          </w:pPr>
+          <w:hyperlink w:anchor="_Toc220185598" w:history="1">
+            <w:r>
+              <w:rPr>
+                <w:rStyle w:val="Collegamentoipertestuale"/>
+                <w:noProof/>
+              </w:rPr>
+              <w:t>5. Code</w:t>
+            </w:r>
+            <w:r>
+              <w:rPr>
+                <w:noProof/>
+                <w:webHidden/>
+              </w:rPr>
+              <w:tab/>
+            </w:r>
+            <w:r>
+              <w:rPr>
+                <w:noProof/>
+                <w:webHidden/>
+              </w:rPr>
+              <w:fldChar w:fldCharType="begin"/>
+            </w:r>
+            <w:r>
+              <w:rPr>
+                <w:noProof/>
+                <w:webHidden/>
+              </w:rPr>
+              <w:instrText xml:space="preserve"> PAGEREF _Toc220185598 \h </w:instrText>
+            </w:r>
+            <w:r>
+              <w:rPr>
+                <w:noProof/>
+                <w:webHidden/>
+              </w:rPr>
+            </w:r>
+            <w:r>
+              <w:rPr>
+                <w:noProof/>
+                <w:webHidden/>
+              </w:rPr>
+              <w:fldChar w:fldCharType="separate"/>
+            </w:r>
+            <w:r>
+              <w:rPr>
+                <w:noProof/>
+                <w:webHidden/>
+              </w:rPr>
+              <w:t>7</w:t>
             </w:r>
             <w:r>
               <w:rPr>
@@ -588,23 +2292,71 @@
         </w:p>
       </w:sdtContent>
     </w:sdt>
-    <w:p/>
-    <w:p>
-      <w:pPr>
-        <w:pStyle w:val="Titolo1"/>
-      </w:pPr>
-      <w:bookmarkStart w:id="1" w:name="_Toc220098295"/>
+    <w:p>
+      <w:pPr>
+        <w:pStyle w:val="p1"/>
+        <w:rPr>
+          <w:lang w:val="en-GB"/>
+        </w:rPr>
+      </w:pPr>
+    </w:p>
+    <w:p>
+      <w:pPr>
+        <w:pStyle w:val="Stile1"/>
+        <w:rPr>
+          <w:lang w:val="en-GB"/>
+        </w:rPr>
+      </w:pPr>
+      <w:bookmarkStart w:id="1" w:name="_Toc220185571"/>
+      <w:r>
+        <w:rPr>
+          <w:lang w:val="en-GB"/>
+        </w:rPr>
+        <w:t>1.</w:t>
+      </w:r>
+      <w:r>
+        <w:rPr>
+          <w:lang w:val="en-GB"/>
+        </w:rPr>
+        <w:t xml:space="preserve"> </w:t>
+      </w:r>
+      <w:r>
+        <w:rPr>
+          <w:lang w:val="en-GB"/>
+        </w:rPr>
+        <w:t>Software Requirement Specification</w:t>
+      </w:r>
+      <w:bookmarkEnd w:id="1"/>
+    </w:p>
+    <w:p>
+      <w:pPr>
+        <w:pStyle w:val="p1"/>
+        <w:rPr>
+          <w:lang w:val="en-GB"/>
+        </w:rPr>
+      </w:pPr>
+      <w:r>
+        <w:rPr>
+          <w:lang w:val="en-GB"/>
+        </w:rPr>
+        <w:t>QUIREMENT SPECIFICATION</w:t>
+      </w:r>
+    </w:p>
+    <w:p>
+      <w:pPr>
+        <w:pStyle w:val="Titolo2"/>
+      </w:pPr>
+      <w:bookmarkStart w:id="2" w:name="_Toc220185572"/>
       <w:r>
         <w:t>1.1 Introduzione</w:t>
       </w:r>
-      <w:bookmarkEnd w:id="1"/>
-    </w:p>
-    <w:p/>
+      <w:bookmarkEnd w:id="2"/>
+    </w:p>
     <w:p>
       <w:pPr>
         <w:pStyle w:val="Titolo3"/>
       </w:pPr>
-      <w:bookmarkStart w:id="2" w:name="_Toc220098296"/>
+      <w:bookmarkStart w:id="3" w:name="_Toc220185573"/>
       <w:r>
         <w:t>1.1</w:t>
       </w:r>
@@ -615,9 +2367,12 @@
         <w:t xml:space="preserve"> </w:t>
       </w:r>
       <w:r>
-        <w:t>obiettivo del sistema</w:t>
-      </w:r>
-      <w:bookmarkEnd w:id="2"/>
+        <w:t>O</w:t>
+      </w:r>
+      <w:r>
+        <w:t>biettivo del sistema</w:t>
+      </w:r>
+      <w:bookmarkEnd w:id="3"/>
     </w:p>
     <w:p>
       <w:pPr>
@@ -667,26 +2422,34 @@
           <w:rStyle w:val="citation-139"/>
           <w:color w:val="000000"/>
         </w:rPr>
-        <w:t>Il documento analizza gli aspetti interni ed esterni del sistema, fornendo una guida per lo sviluppo di una piattaforma dedicata alla gestione dei servizi di acconciatura e alla vendita di prodotti personalizzati.</w:t>
-      </w:r>
-    </w:p>
-    <w:p>
-      <w:pPr>
+        <w:t xml:space="preserve">Il documento analizza gli aspetti interni ed esterni del sistema, fornendo una guida per lo </w:t>
+      </w:r>
+      <w:r>
         <w:rPr>
           <w:rStyle w:val="citation-139"/>
           <w:color w:val="000000"/>
         </w:rPr>
+        <w:lastRenderedPageBreak/>
+        <w:t>sviluppo di una piattaforma dedicata alla gestione dei servizi di acconciatura e alla vendita di prodotti personalizzati.</w:t>
+      </w:r>
+    </w:p>
+    <w:p>
+      <w:pPr>
+        <w:rPr>
+          <w:rStyle w:val="citation-139"/>
+          <w:color w:val="000000"/>
+        </w:rPr>
       </w:pPr>
     </w:p>
     <w:p>
       <w:pPr>
         <w:pStyle w:val="Titolo3"/>
       </w:pPr>
-      <w:bookmarkStart w:id="3" w:name="_Toc220098297"/>
+      <w:bookmarkStart w:id="4" w:name="_Toc220185574"/>
       <w:r>
         <w:t>1.1.2 Panoramica del sistema</w:t>
       </w:r>
-      <w:bookmarkEnd w:id="3"/>
+      <w:bookmarkEnd w:id="4"/>
       <w:r>
         <w:t xml:space="preserve"> </w:t>
       </w:r>
@@ -727,21 +2490,39 @@
       <w:pPr>
         <w:pStyle w:val="Titolo3"/>
       </w:pPr>
-      <w:bookmarkStart w:id="4" w:name="_Toc220098298"/>
+      <w:bookmarkStart w:id="5" w:name="_Toc220185575"/>
       <w:r>
         <w:t xml:space="preserve">1.1.3 </w:t>
       </w:r>
       <w:r>
         <w:t>HW E SW REQUIREMENTS</w:t>
       </w:r>
-      <w:bookmarkEnd w:id="4"/>
+      <w:bookmarkEnd w:id="5"/>
       <w:r>
         <w:t> </w:t>
       </w:r>
     </w:p>
     <w:p>
       <w:r>
-        <w:t>I requisiti hardware e software necessari per il corretto funzionamento del sistema sono i seguenti:</w:t>
+        <w:t xml:space="preserve">I requisiti </w:t>
+      </w:r>
+      <w:r>
+        <w:t>H</w:t>
+      </w:r>
+      <w:r>
+        <w:t xml:space="preserve">ardware e </w:t>
+      </w:r>
+      <w:r>
+        <w:t>S</w:t>
+      </w:r>
+      <w:r>
+        <w:t>oftware</w:t>
+      </w:r>
+      <w:r>
+        <w:t xml:space="preserve"> </w:t>
+      </w:r>
+      <w:r>
+        <w:t>sono i seguenti:</w:t>
       </w:r>
     </w:p>
     <w:p>
@@ -752,7 +2533,16 @@
         </w:numPr>
       </w:pPr>
       <w:r>
-        <w:t>Hardware: Un computer in grado di eseguire file JAR e spazio su disco sufficiente per la memorizzazione locale dei dati nella modalità "demo".</w:t>
+        <w:rPr>
+          <w:highlight w:val="yellow"/>
+        </w:rPr>
+        <w:t>Hardware</w:t>
+      </w:r>
+      <w:r>
+        <w:t>:</w:t>
+      </w:r>
+      <w:r>
+        <w:t xml:space="preserve"> ….</w:t>
       </w:r>
     </w:p>
     <w:p>
@@ -763,7 +2553,18 @@
         </w:numPr>
       </w:pPr>
       <w:r>
-        <w:t>Software: Oracle JDK SE 21 correttamente installato per l'esecuzione dell'applicazione.</w:t>
+        <w:t xml:space="preserve">Linguaggio di sviluppo: Java (versione compatibile con le ultime </w:t>
+      </w:r>
+      <w:proofErr w:type="spellStart"/>
+      <w:r>
+        <w:t>relase</w:t>
+      </w:r>
+      <w:proofErr w:type="spellEnd"/>
+      <w:r>
+        <w:t xml:space="preserve"> LTS)</w:t>
+      </w:r>
+      <w:r>
+        <w:t>.</w:t>
       </w:r>
     </w:p>
     <w:p>
@@ -774,7 +2575,61 @@
         </w:numPr>
       </w:pPr>
       <w:r>
-        <w:t>Database: Un server MySQL (locale o remoto) per la persistenza dei dati nella versione "full" del sistema.</w:t>
+        <w:t>Persistenza: Doppia implementazione DAO, su DBMS e su File System locale.</w:t>
+      </w:r>
+    </w:p>
+    <w:p>
+      <w:pPr>
+        <w:numPr>
+          <w:ilvl w:val="0"/>
+          <w:numId w:val="2"/>
+        </w:numPr>
+      </w:pPr>
+      <w:r>
+        <w:t xml:space="preserve">Modellazione UML: </w:t>
+      </w:r>
+      <w:proofErr w:type="spellStart"/>
+      <w:r>
+        <w:t>Draw.io</w:t>
+      </w:r>
+      <w:proofErr w:type="spellEnd"/>
+      <w:r>
+        <w:t xml:space="preserve"> per la realizzazione dei diagrammi.</w:t>
+      </w:r>
+    </w:p>
+    <w:p>
+      <w:pPr>
+        <w:numPr>
+          <w:ilvl w:val="0"/>
+          <w:numId w:val="2"/>
+        </w:numPr>
+      </w:pPr>
+      <w:r>
+        <w:t xml:space="preserve">Sonar </w:t>
+      </w:r>
+      <w:proofErr w:type="spellStart"/>
+      <w:r>
+        <w:t>Claud</w:t>
+      </w:r>
+      <w:proofErr w:type="spellEnd"/>
+      <w:r>
+        <w:t xml:space="preserve"> per il controllo qualitativo del sistema: per bug, </w:t>
+      </w:r>
+      <w:proofErr w:type="spellStart"/>
+      <w:r>
+        <w:t>deth</w:t>
+      </w:r>
+      <w:proofErr w:type="spellEnd"/>
+      <w:r>
+        <w:t xml:space="preserve"> code e code </w:t>
+      </w:r>
+      <w:proofErr w:type="spellStart"/>
+      <w:r>
+        <w:t>smalls</w:t>
+      </w:r>
+      <w:proofErr w:type="spellEnd"/>
+      <w:r>
+        <w:t>.</w:t>
       </w:r>
     </w:p>
     <w:p/>
@@ -782,18 +2637,48 @@
     <w:p>
       <w:pPr>
         <w:pStyle w:val="Titolo3"/>
-      </w:pPr>
-      <w:bookmarkStart w:id="5" w:name="_Toc220098299"/>
-      <w:r>
-        <w:t xml:space="preserve">1.1.4 </w:t>
-      </w:r>
-      <w:r>
-        <w:t>RELATED SYSTEMS, PROS AND CONS</w:t>
-      </w:r>
-      <w:bookmarkEnd w:id="5"/>
-      <w:r>
-        <w:t> </w:t>
-      </w:r>
+        <w:rPr>
+          <w:lang w:val="en-GB"/>
+        </w:rPr>
+      </w:pPr>
+      <w:bookmarkStart w:id="6" w:name="_Toc220185576"/>
+      <w:r>
+        <w:rPr>
+          <w:lang w:val="en-GB"/>
+        </w:rPr>
+        <w:t>1.1.4 RELATED SYSTEMS</w:t>
+      </w:r>
+      <w:r>
+        <w:rPr>
+          <w:lang w:val="en-GB"/>
+        </w:rPr>
+        <w:t xml:space="preserve">, </w:t>
+      </w:r>
+      <w:r>
+        <w:rPr>
+          <w:lang w:val="en-GB"/>
+        </w:rPr>
+        <w:t>P</w:t>
+      </w:r>
+      <w:r>
+        <w:rPr>
+          <w:lang w:val="en-GB"/>
+        </w:rPr>
+        <w:t xml:space="preserve">ro and </w:t>
+      </w:r>
+      <w:r>
+        <w:rPr>
+          <w:lang w:val="en-GB"/>
+        </w:rPr>
+        <w:t>C</w:t>
+      </w:r>
+      <w:r>
+        <w:rPr>
+          <w:lang w:val="en-GB"/>
+        </w:rPr>
+        <w:t>ons</w:t>
+      </w:r>
+      <w:bookmarkEnd w:id="6"/>
     </w:p>
     <w:p>
       <w:r>
@@ -879,16 +2764,17 @@
     <w:p/>
     <w:p>
       <w:pPr>
-        <w:pStyle w:val="Titolo1"/>
-      </w:pPr>
-      <w:bookmarkStart w:id="6" w:name="_Toc220098300"/>
-      <w:r>
+        <w:pStyle w:val="Titolo2"/>
+      </w:pPr>
+      <w:bookmarkStart w:id="7" w:name="_Toc220185577"/>
+      <w:r>
+        <w:lastRenderedPageBreak/>
         <w:t>1.2</w:t>
       </w:r>
       <w:r>
         <w:t xml:space="preserve"> User stories</w:t>
       </w:r>
-      <w:bookmarkEnd w:id="6"/>
+      <w:bookmarkEnd w:id="7"/>
       <w:r>
         <w:t xml:space="preserve"> </w:t>
       </w:r>
@@ -897,12 +2783,14 @@
       <w:pPr>
         <w:pStyle w:val="Titolo3"/>
       </w:pPr>
+      <w:bookmarkStart w:id="8" w:name="_Toc220185578"/>
       <w:r>
         <w:t>1.2.1</w:t>
       </w:r>
       <w:r>
         <w:t xml:space="preserve"> US-1</w:t>
       </w:r>
+      <w:bookmarkEnd w:id="8"/>
     </w:p>
     <w:p>
       <w:r>
@@ -925,9 +2813,11 @@
       <w:pPr>
         <w:pStyle w:val="Titolo3"/>
       </w:pPr>
+      <w:bookmarkStart w:id="9" w:name="_Toc220185579"/>
       <w:r>
         <w:t>1.2.2 US-2</w:t>
       </w:r>
+      <w:bookmarkEnd w:id="9"/>
     </w:p>
     <w:p>
       <w:r>
@@ -970,9 +2860,11 @@
       <w:pPr>
         <w:pStyle w:val="Titolo3"/>
       </w:pPr>
+      <w:bookmarkStart w:id="10" w:name="_Toc220185580"/>
       <w:r>
         <w:t>1.2.3 Us-3</w:t>
       </w:r>
+      <w:bookmarkEnd w:id="10"/>
     </w:p>
     <w:p>
       <w:r>
@@ -985,26 +2877,17 @@
       </w:r>
     </w:p>
     <w:p/>
-    <w:p>
-      <w:pPr>
-        <w:pStyle w:val="Titolo1"/>
-      </w:pPr>
-    </w:p>
-    <w:p>
-      <w:pPr>
-        <w:pStyle w:val="Titolo1"/>
-      </w:pPr>
-    </w:p>
-    <w:p>
-      <w:pPr>
-        <w:pStyle w:val="Titolo1"/>
-      </w:pPr>
-      <w:r>
-        <w:lastRenderedPageBreak/>
+    <w:p/>
+    <w:p>
+      <w:pPr>
+        <w:pStyle w:val="Titolo2"/>
+      </w:pPr>
+      <w:bookmarkStart w:id="11" w:name="_Toc220185581"/>
+      <w:r>
         <w:t>1.3 Functional requirements</w:t>
       </w:r>
-    </w:p>
-    <w:p/>
+      <w:bookmarkEnd w:id="11"/>
+    </w:p>
     <w:p>
       <w:pPr>
         <w:pStyle w:val="Titolo3"/>
@@ -1012,15 +2895,18 @@
           <w:tab w:val="left" w:pos="3111"/>
           <w:tab w:val="center" w:pos="4819"/>
         </w:tabs>
-        <w:jc w:val="left"/>
       </w:pPr>
       <w:r>
         <w:tab/>
       </w:r>
       <w:r>
         <w:tab/>
+      </w:r>
+      <w:bookmarkStart w:id="12" w:name="_Toc220185582"/>
+      <w:r>
         <w:t>1.3.1 FR-1</w:t>
       </w:r>
+      <w:bookmarkEnd w:id="12"/>
     </w:p>
     <w:p>
       <w:r>
@@ -1032,9 +2918,11 @@
       <w:pPr>
         <w:pStyle w:val="Titolo3"/>
       </w:pPr>
+      <w:bookmarkStart w:id="13" w:name="_Toc220185583"/>
       <w:r>
         <w:t>1.3.2 Fr-2</w:t>
       </w:r>
+      <w:bookmarkEnd w:id="13"/>
     </w:p>
     <w:p>
       <w:r>
@@ -1046,14 +2934,11 @@
       <w:pPr>
         <w:pStyle w:val="Titolo3"/>
       </w:pPr>
+      <w:bookmarkStart w:id="14" w:name="_Toc220185584"/>
       <w:r>
         <w:t>1.3.3 FR-3</w:t>
       </w:r>
-    </w:p>
-    <w:p>
-      <w:r>
-        <w:tab/>
-      </w:r>
+      <w:bookmarkEnd w:id="14"/>
     </w:p>
     <w:p>
       <w:r>
@@ -1098,20 +2983,30 @@
     </w:p>
     <w:p>
       <w:pPr>
-        <w:pStyle w:val="Titolo1"/>
-      </w:pPr>
+        <w:tabs>
+          <w:tab w:val="left" w:pos="1125"/>
+        </w:tabs>
+      </w:pPr>
+    </w:p>
+    <w:p>
+      <w:pPr>
+        <w:pStyle w:val="Titolo2"/>
+      </w:pPr>
+      <w:bookmarkStart w:id="15" w:name="_Toc220185585"/>
       <w:r>
         <w:t>1.4 Use cases</w:t>
       </w:r>
-    </w:p>
-    <w:p/>
+      <w:bookmarkEnd w:id="15"/>
+    </w:p>
     <w:p>
       <w:pPr>
         <w:pStyle w:val="Titolo3"/>
       </w:pPr>
+      <w:bookmarkStart w:id="16" w:name="_Toc220185586"/>
       <w:r>
         <w:t>1.4.1 Overview diagram</w:t>
       </w:r>
+      <w:bookmarkEnd w:id="16"/>
     </w:p>
     <w:p/>
     <w:p>
@@ -1137,16 +3032,504 @@
       <w:pPr>
         <w:pStyle w:val="Titolo3"/>
       </w:pPr>
-      <w:r>
-        <w:lastRenderedPageBreak/>
-        <w:t>1.4.2 Internal steps</w:t>
-      </w:r>
+      <w:bookmarkStart w:id="17" w:name="_Toc220185587"/>
+      <w:r>
+        <w:t xml:space="preserve">1.4.2 </w:t>
+      </w:r>
+      <w:r>
+        <w:t>UC-</w:t>
+      </w:r>
+      <w:r>
+        <w:t>Internal steps</w:t>
+      </w:r>
+      <w:bookmarkEnd w:id="17"/>
+    </w:p>
+    <w:p>
+      <w:r>
+        <w:rPr>
+          <w:b/>
+          <w:bCs/>
+        </w:rPr>
+        <w:t>Caso d’uso</w:t>
+      </w:r>
+      <w:r>
+        <w:t>: Prenota appuntamento</w:t>
+      </w:r>
+    </w:p>
+    <w:p>
+      <w:pPr>
+        <w:pStyle w:val="Paragrafoelenco"/>
+        <w:numPr>
+          <w:ilvl w:val="0"/>
+          <w:numId w:val="4"/>
+        </w:numPr>
+      </w:pPr>
+      <w:r>
+        <w:t>L’utente richiede di prenotare un appuntamento.</w:t>
+      </w:r>
+    </w:p>
+    <w:p>
+      <w:pPr>
+        <w:pStyle w:val="Paragrafoelenco"/>
+        <w:numPr>
+          <w:ilvl w:val="0"/>
+          <w:numId w:val="4"/>
+        </w:numPr>
+      </w:pPr>
+      <w:r>
+        <w:t>Il sistema prepara il modulo</w:t>
+      </w:r>
+      <w:r>
+        <w:t xml:space="preserve"> per il Login vuoto, in cui l’utente deve inserire E-mail e Password. </w:t>
+      </w:r>
+    </w:p>
+    <w:p>
+      <w:pPr>
+        <w:pStyle w:val="Paragrafoelenco"/>
+        <w:numPr>
+          <w:ilvl w:val="0"/>
+          <w:numId w:val="4"/>
+        </w:numPr>
+      </w:pPr>
+      <w:r>
+        <w:t>Il sistema mostra il calendario con le date e gli orari disponibili.</w:t>
+      </w:r>
+    </w:p>
+    <w:p>
+      <w:pPr>
+        <w:pStyle w:val="Paragrafoelenco"/>
+        <w:numPr>
+          <w:ilvl w:val="0"/>
+          <w:numId w:val="4"/>
+        </w:numPr>
+      </w:pPr>
+      <w:r>
+        <w:t>Il sistema mostra all’utente tutti i trattamenti* disponibili.</w:t>
+      </w:r>
+    </w:p>
+    <w:p>
+      <w:pPr>
+        <w:pStyle w:val="Paragrafoelenco"/>
+        <w:numPr>
+          <w:ilvl w:val="0"/>
+          <w:numId w:val="4"/>
+        </w:numPr>
+      </w:pPr>
+      <w:r>
+        <w:t xml:space="preserve">L’utente seleziona una data, un orario e fino a </w:t>
+      </w:r>
+      <w:r>
+        <w:rPr>
+          <w:highlight w:val="yellow"/>
+        </w:rPr>
+        <w:t>tre?</w:t>
+      </w:r>
+      <w:r>
+        <w:t xml:space="preserve">  Trattamenti, durante la prenotazione.</w:t>
+      </w:r>
+    </w:p>
+    <w:p>
+      <w:pPr>
+        <w:pStyle w:val="Paragrafoelenco"/>
+        <w:numPr>
+          <w:ilvl w:val="0"/>
+          <w:numId w:val="4"/>
+        </w:numPr>
+      </w:pPr>
+      <w:r>
+        <w:t xml:space="preserve">L’utente conferma che il modulo di prenotazione è </w:t>
+      </w:r>
+      <w:r>
+        <w:t>completo</w:t>
+      </w:r>
+      <w:r>
+        <w:t xml:space="preserve"> e pronto per il salvataggio.</w:t>
+      </w:r>
+    </w:p>
+    <w:p>
+      <w:pPr>
+        <w:pStyle w:val="Paragrafoelenco"/>
+        <w:numPr>
+          <w:ilvl w:val="0"/>
+          <w:numId w:val="4"/>
+        </w:numPr>
+      </w:pPr>
+      <w:r>
+        <w:t xml:space="preserve">Il sistema </w:t>
+      </w:r>
+      <w:r>
+        <w:rPr>
+          <w:highlight w:val="yellow"/>
+        </w:rPr>
+        <w:t>stampa a schermo un messaggio</w:t>
+      </w:r>
+      <w:r>
+        <w:t xml:space="preserve"> per l’avvenuta prenotazione, con scritto “Prenotazione effettuata con successo”.</w:t>
+      </w:r>
+    </w:p>
+    <w:p>
+      <w:pPr>
+        <w:pStyle w:val="Paragrafoelenco"/>
+        <w:numPr>
+          <w:ilvl w:val="0"/>
+          <w:numId w:val="4"/>
+        </w:numPr>
+      </w:pPr>
+      <w:r>
+        <w:t>Il sistema salva sui DB il modulo di prenotazione appena creato.</w:t>
+      </w:r>
+    </w:p>
+    <w:p>
+      <w:pPr>
+        <w:pStyle w:val="Paragrafoelenco"/>
+        <w:numPr>
+          <w:ilvl w:val="0"/>
+          <w:numId w:val="4"/>
+        </w:numPr>
+      </w:pPr>
+      <w:r>
+        <w:t>Il sistema aggiunge la prenotazione nell’agenda** del proprietario</w:t>
+      </w:r>
+      <w:r>
+        <w:t>, inviandogli inoltre una notifica con scritto le specifiche dell’appuntamento</w:t>
+      </w:r>
+      <w:r>
+        <w:t>.</w:t>
+      </w:r>
+    </w:p>
+    <w:p>
+      <w:pPr>
+        <w:pStyle w:val="Paragrafoelenco"/>
+        <w:numPr>
+          <w:ilvl w:val="0"/>
+          <w:numId w:val="4"/>
+        </w:numPr>
+      </w:pPr>
+      <w:r>
+        <w:t xml:space="preserve">Il sistema invia una mail di reminder all’utente, </w:t>
+      </w:r>
+      <w:r>
+        <w:rPr>
+          <w:highlight w:val="yellow"/>
+        </w:rPr>
+        <w:t>un</w:t>
+      </w:r>
+      <w:r>
+        <w:t xml:space="preserve"> giorno prima dell’appuntamento.</w:t>
+      </w:r>
+    </w:p>
+    <w:p>
+      <w:r>
+        <w:t>**Agenda: insieme di tutti gli appuntamenti attivi, visibili al proprietario.</w:t>
+      </w:r>
+    </w:p>
+    <w:p/>
+    <w:p>
+      <w:pPr>
+        <w:rPr>
+          <w:b/>
+          <w:bCs/>
+        </w:rPr>
+      </w:pPr>
+      <w:r>
+        <w:rPr>
+          <w:b/>
+          <w:bCs/>
+        </w:rPr>
+        <w:t xml:space="preserve">Extension: </w:t>
+      </w:r>
+    </w:p>
+    <w:p>
+      <w:r>
+        <w:t xml:space="preserve">2.a) </w:t>
+      </w:r>
+      <w:r>
+        <w:t>Utente non presente nel DB: il sistema stampa a schermo un messaggio con scritto: “Dati inseriti non validi, riprova il Login o effettua la registrazione”.</w:t>
+      </w:r>
+    </w:p>
+    <w:p>
+      <w:r>
+        <w:t>6.a) Dati mancanti: il sistema stampa/mostra a schermo un messaggio di errore con scritto: “Errore, inserire i dati mancanti per completare l’operazione”.</w:t>
+      </w:r>
+    </w:p>
+    <w:p>
+      <w:r>
+        <w:rPr>
+          <w:highlight w:val="yellow"/>
+        </w:rPr>
+        <w:t>10.a</w:t>
+      </w:r>
+      <w:r>
+        <w:rPr>
+          <w:highlight w:val="yellow"/>
+        </w:rPr>
+        <w:t>)</w:t>
+      </w:r>
+      <w:r>
+        <w:t xml:space="preserve"> </w:t>
+      </w:r>
+      <w:r>
+        <w:t>La prenotazione è stata effettuata il giorno antecedente all’appuntamento</w:t>
+      </w:r>
+      <w:r>
+        <w:t>, o il giorno stesso</w:t>
+      </w:r>
+      <w:r>
+        <w:t>: il sistema non deve inviare la mail di reminder.</w:t>
+      </w:r>
+    </w:p>
+    <w:p/>
+    <w:p>
+      <w:pPr>
+        <w:ind w:left="360"/>
+      </w:pPr>
+    </w:p>
+    <w:p>
+      <w:pPr>
+        <w:pStyle w:val="Stile1"/>
+      </w:pPr>
+      <w:bookmarkStart w:id="18" w:name="_Toc220185588"/>
+      <w:r>
+        <w:t>2.</w:t>
+      </w:r>
+      <w:r>
+        <w:t xml:space="preserve"> </w:t>
+      </w:r>
+      <w:r>
+        <w:t>Storyboards</w:t>
+      </w:r>
+      <w:bookmarkEnd w:id="18"/>
     </w:p>
     <w:p/>
     <w:p/>
+    <w:p/>
+    <w:p/>
+    <w:p/>
+    <w:p/>
+    <w:p/>
+    <w:p>
+      <w:pPr>
+        <w:pStyle w:val="Stile1"/>
+      </w:pPr>
+      <w:bookmarkStart w:id="19" w:name="_Toc220185589"/>
+      <w:r>
+        <w:t>3.</w:t>
+      </w:r>
+      <w:r>
+        <w:t xml:space="preserve"> </w:t>
+      </w:r>
+      <w:r>
+        <w:t>Design</w:t>
+      </w:r>
+      <w:bookmarkEnd w:id="19"/>
+    </w:p>
+    <w:p>
+      <w:pPr>
+        <w:pStyle w:val="Titolo2"/>
+      </w:pPr>
+      <w:bookmarkStart w:id="20" w:name="_Toc220185590"/>
+      <w:r>
+        <w:t>3.1 Class diagram</w:t>
+      </w:r>
+      <w:bookmarkEnd w:id="20"/>
+    </w:p>
+    <w:p/>
+    <w:p/>
+    <w:p>
+      <w:pPr>
+        <w:pStyle w:val="Titolo3"/>
+      </w:pPr>
+      <w:bookmarkStart w:id="21" w:name="_Toc220185591"/>
+      <w:r>
+        <w:t>3.1.1 vopc (Analysis)</w:t>
+      </w:r>
+      <w:bookmarkEnd w:id="21"/>
+    </w:p>
+    <w:p/>
+    <w:p>
+      <w:pPr>
+        <w:pStyle w:val="Titolo3"/>
+        <w:rPr>
+          <w:lang w:val="en-GB"/>
+        </w:rPr>
+      </w:pPr>
+      <w:bookmarkStart w:id="22" w:name="_Toc220185592"/>
+      <w:r>
+        <w:rPr>
+          <w:lang w:val="en-GB"/>
+        </w:rPr>
+        <w:t>3.1.2 Design</w:t>
+      </w:r>
+      <w:r>
+        <w:rPr>
+          <w:lang w:val="en-GB"/>
+        </w:rPr>
+        <w:t xml:space="preserve"> Level Diagram</w:t>
+      </w:r>
+      <w:bookmarkEnd w:id="22"/>
+    </w:p>
+    <w:p>
+      <w:pPr>
+        <w:rPr>
+          <w:lang w:val="en-GB"/>
+        </w:rPr>
+      </w:pPr>
+    </w:p>
+    <w:p>
+      <w:pPr>
+        <w:rPr>
+          <w:lang w:val="en-GB"/>
+        </w:rPr>
+      </w:pPr>
+    </w:p>
+    <w:p>
+      <w:pPr>
+        <w:pStyle w:val="Titolo2"/>
+        <w:rPr>
+          <w:lang w:val="en-GB"/>
+        </w:rPr>
+      </w:pPr>
+      <w:bookmarkStart w:id="23" w:name="_Toc220185593"/>
+      <w:r>
+        <w:rPr>
+          <w:lang w:val="en-GB"/>
+        </w:rPr>
+        <w:t>3.2 design patterns</w:t>
+      </w:r>
+      <w:bookmarkEnd w:id="23"/>
+    </w:p>
+    <w:p>
+      <w:pPr>
+        <w:rPr>
+          <w:lang w:val="en-GB"/>
+        </w:rPr>
+      </w:pPr>
+    </w:p>
+    <w:p>
+      <w:pPr>
+        <w:rPr>
+          <w:lang w:val="en-GB"/>
+        </w:rPr>
+      </w:pPr>
+    </w:p>
+    <w:p>
+      <w:pPr>
+        <w:pStyle w:val="Titolo2"/>
+        <w:rPr>
+          <w:lang w:val="en-GB"/>
+        </w:rPr>
+      </w:pPr>
+      <w:bookmarkStart w:id="24" w:name="_Toc220185594"/>
+      <w:r>
+        <w:rPr>
+          <w:lang w:val="en-GB"/>
+        </w:rPr>
+        <w:t>3.3 activity diagram</w:t>
+      </w:r>
+      <w:bookmarkEnd w:id="24"/>
+    </w:p>
+    <w:p>
+      <w:pPr>
+        <w:rPr>
+          <w:lang w:val="en-GB"/>
+        </w:rPr>
+      </w:pPr>
+    </w:p>
+    <w:p>
+      <w:pPr>
+        <w:rPr>
+          <w:caps/>
+          <w:color w:val="5E2C16" w:themeColor="accent2" w:themeShade="80"/>
+          <w:spacing w:val="15"/>
+          <w:sz w:val="24"/>
+          <w:szCs w:val="24"/>
+          <w:lang w:val="en-GB"/>
+        </w:rPr>
+      </w:pPr>
+    </w:p>
+    <w:p>
+      <w:pPr>
+        <w:pStyle w:val="Titolo2"/>
+        <w:rPr>
+          <w:lang w:val="en-GB"/>
+        </w:rPr>
+      </w:pPr>
+      <w:bookmarkStart w:id="25" w:name="_Toc220185595"/>
+      <w:r>
+        <w:rPr>
+          <w:lang w:val="en-GB"/>
+        </w:rPr>
+        <w:t>3.4 sequence diagram</w:t>
+      </w:r>
+      <w:bookmarkEnd w:id="25"/>
+    </w:p>
+    <w:p>
+      <w:pPr>
+        <w:rPr>
+          <w:caps/>
+          <w:color w:val="5E2C16" w:themeColor="accent2" w:themeShade="80"/>
+          <w:spacing w:val="15"/>
+          <w:sz w:val="24"/>
+          <w:szCs w:val="24"/>
+          <w:lang w:val="en-GB"/>
+        </w:rPr>
+      </w:pPr>
+    </w:p>
+    <w:p>
+      <w:pPr>
+        <w:pStyle w:val="Titolo2"/>
+      </w:pPr>
+      <w:bookmarkStart w:id="26" w:name="_Toc220185596"/>
+      <w:r>
+        <w:t>3.5 state diagram</w:t>
+      </w:r>
+      <w:bookmarkEnd w:id="26"/>
+    </w:p>
+    <w:p/>
+    <w:p>
+      <w:pPr>
+        <w:pStyle w:val="Stile1"/>
+      </w:pPr>
+      <w:bookmarkStart w:id="27" w:name="_Toc220185597"/>
+      <w:r>
+        <w:t>4.</w:t>
+      </w:r>
+      <w:r>
+        <w:t xml:space="preserve"> </w:t>
+      </w:r>
+      <w:r>
+        <w:t>Testing</w:t>
+      </w:r>
+      <w:bookmarkEnd w:id="27"/>
+    </w:p>
+    <w:p/>
+    <w:p>
+      <w:pPr>
+        <w:rPr>
+          <w:i/>
+          <w:caps/>
+          <w:color w:val="EADBD4" w:themeColor="accent3" w:themeTint="33"/>
+          <w:spacing w:val="15"/>
+          <w:sz w:val="28"/>
+          <w:szCs w:val="24"/>
+        </w:rPr>
+      </w:pPr>
+    </w:p>
+    <w:p>
+      <w:pPr>
+        <w:pStyle w:val="Stile1"/>
+      </w:pPr>
+      <w:bookmarkStart w:id="28" w:name="_Toc220185598"/>
+      <w:r>
+        <w:t>5. Code</w:t>
+      </w:r>
+      <w:bookmarkEnd w:id="28"/>
+    </w:p>
     <w:sectPr>
+      <w:headerReference w:type="even" r:id="rId8"/>
+      <w:headerReference w:type="default" r:id="rId9"/>
       <w:pgSz w:w="11906" w:h="16838"/>
-      <w:pgMar w:top="1417" w:right="1134" w:bottom="1134" w:left="1134" w:header="708" w:footer="708" w:gutter="0"/>
+      <w:pgMar w:top="1417" w:right="1134" w:bottom="1134" w:left="1134" w:header="454" w:footer="680" w:gutter="0"/>
       <w:cols w:space="708"/>
       <w:docGrid w:linePitch="360"/>
     </w:sectPr>
@@ -1204,9 +3587,246 @@
 </w:footnotes>
 </file>
 
+<file path=word/header1.xml><?xml version="1.0" encoding="utf-8"?>
+<w:hdr xmlns:wpc="http://schemas.microsoft.com/office/word/2010/wordprocessingCanvas" xmlns:cx="http://schemas.microsoft.com/office/drawing/2014/chartex" xmlns:cx1="http://schemas.microsoft.com/office/drawing/2015/9/8/chartex" xmlns:cx2="http://schemas.microsoft.com/office/drawing/2015/10/21/chartex" xmlns:cx3="http://schemas.microsoft.com/office/drawing/2016/5/9/chartex" xmlns:cx4="http://schemas.microsoft.com/office/drawing/2016/5/10/chartex" xmlns:cx5="http://schemas.microsoft.com/office/drawing/2016/5/11/chartex" xmlns:cx6="http://schemas.microsoft.com/office/drawing/2016/5/12/chartex" xmlns:cx7="http://schemas.microsoft.com/office/drawing/2016/5/13/chartex" xmlns:cx8="http://schemas.microsoft.com/office/drawing/2016/5/14/chartex" xmlns:mc="http://schemas.openxmlformats.org/markup-compatibility/2006" xmlns:aink="http://schemas.microsoft.com/office/drawing/2016/ink" xmlns:am3d="http://schemas.microsoft.com/office/drawing/2017/model3d" xmlns:o="urn:schemas-microsoft-com:office:office" xmlns:oel="http://schemas.microsoft.com/office/2019/extlst" xmlns:r="http://schemas.openxmlformats.org/officeDocument/2006/relationships" xmlns:m="http://schemas.openxmlformats.org/officeDocument/2006/math" xmlns:v="urn:schemas-microsoft-com:vml" xmlns:wp14="http://schemas.microsoft.com/office/word/2010/wordprocessingDrawing" xmlns:wp="http://schemas.openxmlformats.org/drawingml/2006/wordprocessingDrawing" xmlns:w10="urn:schemas-microsoft-com:office:word" xmlns:w="http://schemas.openxmlformats.org/wordprocessingml/2006/main" xmlns:w14="http://schemas.microsoft.com/office/word/2010/wordml" xmlns:w15="http://schemas.microsoft.com/office/word/2012/wordml" xmlns:w16cex="http://schemas.microsoft.com/office/word/2018/wordml/cex" xmlns:w16cid="http://schemas.microsoft.com/office/word/2016/wordml/cid" xmlns:w16="http://schemas.microsoft.com/office/word/2018/wordml" xmlns:w16du="http://schemas.microsoft.com/office/word/2023/wordml/word16du" xmlns:w16sdtdh="http://schemas.microsoft.com/office/word/2020/wordml/sdtdatahash" xmlns:w16sdtfl="http://schemas.microsoft.com/office/word/2024/wordml/sdtformatlock" xmlns:w16se="http://schemas.microsoft.com/office/word/2015/wordml/symex" xmlns:wpg="http://schemas.microsoft.com/office/word/2010/wordprocessingGroup" xmlns:wpi="http://schemas.microsoft.com/office/word/2010/wordprocessingInk" xmlns:wne="http://schemas.microsoft.com/office/word/2006/wordml" xmlns:wps="http://schemas.microsoft.com/office/word/2010/wordprocessingShape" mc:Ignorable="w14 w15 w16se w16cid w16 w16cex w16sdtdh w16sdtfl w16du wp14">
+  <w:sdt>
+    <w:sdtPr>
+      <w:rPr>
+        <w:rStyle w:val="Numeropagina"/>
+      </w:rPr>
+      <w:id w:val="-1834598536"/>
+      <w:docPartObj>
+        <w:docPartGallery w:val="Page Numbers (Top of Page)"/>
+        <w:docPartUnique/>
+      </w:docPartObj>
+    </w:sdtPr>
+    <w:sdtContent>
+      <w:p>
+        <w:pPr>
+          <w:pStyle w:val="Intestazione"/>
+          <w:framePr w:wrap="none" w:vAnchor="text" w:hAnchor="margin" w:xAlign="right" w:y="1"/>
+          <w:rPr>
+            <w:rStyle w:val="Numeropagina"/>
+          </w:rPr>
+        </w:pPr>
+        <w:r>
+          <w:rPr>
+            <w:rStyle w:val="Numeropagina"/>
+          </w:rPr>
+          <w:fldChar w:fldCharType="begin"/>
+        </w:r>
+        <w:r>
+          <w:rPr>
+            <w:rStyle w:val="Numeropagina"/>
+          </w:rPr>
+          <w:instrText xml:space="preserve"> PAGE </w:instrText>
+        </w:r>
+        <w:r>
+          <w:rPr>
+            <w:rStyle w:val="Numeropagina"/>
+          </w:rPr>
+          <w:fldChar w:fldCharType="separate"/>
+        </w:r>
+        <w:r>
+          <w:rPr>
+            <w:rStyle w:val="Numeropagina"/>
+          </w:rPr>
+          <w:fldChar w:fldCharType="end"/>
+        </w:r>
+      </w:p>
+    </w:sdtContent>
+  </w:sdt>
+  <w:p>
+    <w:pPr>
+      <w:pStyle w:val="Intestazione"/>
+      <w:ind w:right="360"/>
+    </w:pPr>
+  </w:p>
+</w:hdr>
+</file>
+
+<file path=word/header2.xml><?xml version="1.0" encoding="utf-8"?>
+<w:hdr xmlns:wpc="http://schemas.microsoft.com/office/word/2010/wordprocessingCanvas" xmlns:cx="http://schemas.microsoft.com/office/drawing/2014/chartex" xmlns:cx1="http://schemas.microsoft.com/office/drawing/2015/9/8/chartex" xmlns:cx2="http://schemas.microsoft.com/office/drawing/2015/10/21/chartex" xmlns:cx3="http://schemas.microsoft.com/office/drawing/2016/5/9/chartex" xmlns:cx4="http://schemas.microsoft.com/office/drawing/2016/5/10/chartex" xmlns:cx5="http://schemas.microsoft.com/office/drawing/2016/5/11/chartex" xmlns:cx6="http://schemas.microsoft.com/office/drawing/2016/5/12/chartex" xmlns:cx7="http://schemas.microsoft.com/office/drawing/2016/5/13/chartex" xmlns:cx8="http://schemas.microsoft.com/office/drawing/2016/5/14/chartex" xmlns:mc="http://schemas.openxmlformats.org/markup-compatibility/2006" xmlns:aink="http://schemas.microsoft.com/office/drawing/2016/ink" xmlns:am3d="http://schemas.microsoft.com/office/drawing/2017/model3d" xmlns:o="urn:schemas-microsoft-com:office:office" xmlns:oel="http://schemas.microsoft.com/office/2019/extlst" xmlns:r="http://schemas.openxmlformats.org/officeDocument/2006/relationships" xmlns:m="http://schemas.openxmlformats.org/officeDocument/2006/math" xmlns:v="urn:schemas-microsoft-com:vml" xmlns:wp14="http://schemas.microsoft.com/office/word/2010/wordprocessingDrawing" xmlns:wp="http://schemas.openxmlformats.org/drawingml/2006/wordprocessingDrawing" xmlns:w10="urn:schemas-microsoft-com:office:word" xmlns:w="http://schemas.openxmlformats.org/wordprocessingml/2006/main" xmlns:w14="http://schemas.microsoft.com/office/word/2010/wordml" xmlns:w15="http://schemas.microsoft.com/office/word/2012/wordml" xmlns:w16cex="http://schemas.microsoft.com/office/word/2018/wordml/cex" xmlns:w16cid="http://schemas.microsoft.com/office/word/2016/wordml/cid" xmlns:w16="http://schemas.microsoft.com/office/word/2018/wordml" xmlns:w16du="http://schemas.microsoft.com/office/word/2023/wordml/word16du" xmlns:w16sdtdh="http://schemas.microsoft.com/office/word/2020/wordml/sdtdatahash" xmlns:w16sdtfl="http://schemas.microsoft.com/office/word/2024/wordml/sdtformatlock" xmlns:w16se="http://schemas.microsoft.com/office/word/2015/wordml/symex" xmlns:wpg="http://schemas.microsoft.com/office/word/2010/wordprocessingGroup" xmlns:wpi="http://schemas.microsoft.com/office/word/2010/wordprocessingInk" xmlns:wne="http://schemas.microsoft.com/office/word/2006/wordml" xmlns:wps="http://schemas.microsoft.com/office/word/2010/wordprocessingShape" mc:Ignorable="w14 w15 w16se w16cid w16 w16cex w16sdtdh w16sdtfl w16du wp14">
+  <w:sdt>
+    <w:sdtPr>
+      <w:rPr>
+        <w:rStyle w:val="Numeropagina"/>
+      </w:rPr>
+      <w:id w:val="-808714796"/>
+      <w:docPartObj>
+        <w:docPartGallery w:val="Page Numbers (Top of Page)"/>
+        <w:docPartUnique/>
+      </w:docPartObj>
+    </w:sdtPr>
+    <w:sdtContent>
+      <w:p>
+        <w:pPr>
+          <w:pStyle w:val="Intestazione"/>
+          <w:framePr w:wrap="none" w:vAnchor="text" w:hAnchor="margin" w:xAlign="right" w:y="1"/>
+          <w:rPr>
+            <w:rStyle w:val="Numeropagina"/>
+          </w:rPr>
+        </w:pPr>
+        <w:r>
+          <w:rPr>
+            <w:rStyle w:val="Numeropagina"/>
+          </w:rPr>
+          <w:fldChar w:fldCharType="begin"/>
+        </w:r>
+        <w:r>
+          <w:rPr>
+            <w:rStyle w:val="Numeropagina"/>
+          </w:rPr>
+          <w:instrText xml:space="preserve"> PAGE </w:instrText>
+        </w:r>
+        <w:r>
+          <w:rPr>
+            <w:rStyle w:val="Numeropagina"/>
+          </w:rPr>
+          <w:fldChar w:fldCharType="separate"/>
+        </w:r>
+        <w:r>
+          <w:rPr>
+            <w:rStyle w:val="Numeropagina"/>
+            <w:noProof/>
+          </w:rPr>
+          <w:t>1</w:t>
+        </w:r>
+        <w:r>
+          <w:rPr>
+            <w:rStyle w:val="Numeropagina"/>
+          </w:rPr>
+          <w:fldChar w:fldCharType="end"/>
+        </w:r>
+      </w:p>
+    </w:sdtContent>
+  </w:sdt>
+  <w:p>
+    <w:pPr>
+      <w:pStyle w:val="Intestazione"/>
+      <w:ind w:right="360"/>
+      <w:rPr>
+        <w:i/>
+        <w:iCs/>
+      </w:rPr>
+    </w:pPr>
+    <w:r>
+      <w:rPr>
+        <w:i/>
+        <w:iCs/>
+      </w:rPr>
+      <w:t xml:space="preserve">Progetto ISPW </w:t>
+    </w:r>
+    <w:r>
+      <w:rPr>
+        <w:i/>
+        <w:iCs/>
+      </w:rPr>
+      <w:t>- 2025/</w:t>
+    </w:r>
+    <w:r>
+      <w:rPr>
+        <w:i/>
+        <w:iCs/>
+      </w:rPr>
+      <w:t>2026</w:t>
+    </w:r>
+  </w:p>
+</w:hdr>
+</file>
+
 <file path=word/numbering.xml><?xml version="1.0" encoding="utf-8"?>
 <w:numbering xmlns:wpc="http://schemas.microsoft.com/office/word/2010/wordprocessingCanvas" xmlns:cx="http://schemas.microsoft.com/office/drawing/2014/chartex" xmlns:cx1="http://schemas.microsoft.com/office/drawing/2015/9/8/chartex" xmlns:cx2="http://schemas.microsoft.com/office/drawing/2015/10/21/chartex" xmlns:cx3="http://schemas.microsoft.com/office/drawing/2016/5/9/chartex" xmlns:cx4="http://schemas.microsoft.com/office/drawing/2016/5/10/chartex" xmlns:cx5="http://schemas.microsoft.com/office/drawing/2016/5/11/chartex" xmlns:cx6="http://schemas.microsoft.com/office/drawing/2016/5/12/chartex" xmlns:cx7="http://schemas.microsoft.com/office/drawing/2016/5/13/chartex" xmlns:cx8="http://schemas.microsoft.com/office/drawing/2016/5/14/chartex" xmlns:mc="http://schemas.openxmlformats.org/markup-compatibility/2006" xmlns:aink="http://schemas.microsoft.com/office/drawing/2016/ink" xmlns:am3d="http://schemas.microsoft.com/office/drawing/2017/model3d" xmlns:o="urn:schemas-microsoft-com:office:office" xmlns:oel="http://schemas.microsoft.com/office/2019/extlst" xmlns:r="http://schemas.openxmlformats.org/officeDocument/2006/relationships" xmlns:m="http://schemas.openxmlformats.org/officeDocument/2006/math" xmlns:v="urn:schemas-microsoft-com:vml" xmlns:wp14="http://schemas.microsoft.com/office/word/2010/wordprocessingDrawing" xmlns:wp="http://schemas.openxmlformats.org/drawingml/2006/wordprocessingDrawing" xmlns:w10="urn:schemas-microsoft-com:office:word" xmlns:w="http://schemas.openxmlformats.org/wordprocessingml/2006/main" xmlns:w14="http://schemas.microsoft.com/office/word/2010/wordml" xmlns:w15="http://schemas.microsoft.com/office/word/2012/wordml" xmlns:w16cex="http://schemas.microsoft.com/office/word/2018/wordml/cex" xmlns:w16cid="http://schemas.microsoft.com/office/word/2016/wordml/cid" xmlns:w16="http://schemas.microsoft.com/office/word/2018/wordml" xmlns:w16du="http://schemas.microsoft.com/office/word/2023/wordml/word16du" xmlns:w16sdtdh="http://schemas.microsoft.com/office/word/2020/wordml/sdtdatahash" xmlns:w16sdtfl="http://schemas.microsoft.com/office/word/2024/wordml/sdtformatlock" xmlns:w16se="http://schemas.microsoft.com/office/word/2015/wordml/symex" xmlns:wpg="http://schemas.microsoft.com/office/word/2010/wordprocessingGroup" xmlns:wpi="http://schemas.microsoft.com/office/word/2010/wordprocessingInk" xmlns:wne="http://schemas.microsoft.com/office/word/2006/wordml" xmlns:wps="http://schemas.microsoft.com/office/word/2010/wordprocessingShape" mc:Ignorable="w14 w15 w16se w16cid w16 w16cex w16sdtdh w16sdtfl w16du wp14">
   <w:abstractNum w:abstractNumId="0" w15:restartNumberingAfterBreak="0">
+    <w:nsid w:val="06300EC0"/>
+    <w:multiLevelType w:val="hybridMultilevel"/>
+    <w:tmpl w:val="043A80DA"/>
+    <w:lvl w:ilvl="0" w:tplc="DED42560">
+      <w:start w:val="1"/>
+      <w:numFmt w:val="decimal"/>
+      <w:lvlText w:val="%1."/>
+      <w:lvlJc w:val="left"/>
+      <w:pPr>
+        <w:ind w:left="1080" w:hanging="360"/>
+      </w:pPr>
+      <w:rPr>
+        <w:rFonts w:hint="default"/>
+      </w:rPr>
+    </w:lvl>
+    <w:lvl w:ilvl="1" w:tplc="04100019" w:tentative="1">
+      <w:start w:val="1"/>
+      <w:numFmt w:val="lowerLetter"/>
+      <w:lvlText w:val="%2."/>
+      <w:lvlJc w:val="left"/>
+      <w:pPr>
+        <w:ind w:left="1800" w:hanging="360"/>
+      </w:pPr>
+    </w:lvl>
+    <w:lvl w:ilvl="2" w:tplc="0410001B" w:tentative="1">
+      <w:start w:val="1"/>
+      <w:numFmt w:val="lowerRoman"/>
+      <w:lvlText w:val="%3."/>
+      <w:lvlJc w:val="right"/>
+      <w:pPr>
+        <w:ind w:left="2520" w:hanging="180"/>
+      </w:pPr>
+    </w:lvl>
+    <w:lvl w:ilvl="3" w:tplc="0410000F" w:tentative="1">
+      <w:start w:val="1"/>
+      <w:numFmt w:val="decimal"/>
+      <w:lvlText w:val="%4."/>
+      <w:lvlJc w:val="left"/>
+      <w:pPr>
+        <w:ind w:left="3240" w:hanging="360"/>
+      </w:pPr>
+    </w:lvl>
+    <w:lvl w:ilvl="4" w:tplc="04100019" w:tentative="1">
+      <w:start w:val="1"/>
+      <w:numFmt w:val="lowerLetter"/>
+      <w:lvlText w:val="%5."/>
+      <w:lvlJc w:val="left"/>
+      <w:pPr>
+        <w:ind w:left="3960" w:hanging="360"/>
+      </w:pPr>
+    </w:lvl>
+    <w:lvl w:ilvl="5" w:tplc="0410001B" w:tentative="1">
+      <w:start w:val="1"/>
+      <w:numFmt w:val="lowerRoman"/>
+      <w:lvlText w:val="%6."/>
+      <w:lvlJc w:val="right"/>
+      <w:pPr>
+        <w:ind w:left="4680" w:hanging="180"/>
+      </w:pPr>
+    </w:lvl>
+    <w:lvl w:ilvl="6" w:tplc="0410000F" w:tentative="1">
+      <w:start w:val="1"/>
+      <w:numFmt w:val="decimal"/>
+      <w:lvlText w:val="%7."/>
+      <w:lvlJc w:val="left"/>
+      <w:pPr>
+        <w:ind w:left="5400" w:hanging="360"/>
+      </w:pPr>
+    </w:lvl>
+    <w:lvl w:ilvl="7" w:tplc="04100019" w:tentative="1">
+      <w:start w:val="1"/>
+      <w:numFmt w:val="lowerLetter"/>
+      <w:lvlText w:val="%8."/>
+      <w:lvlJc w:val="left"/>
+      <w:pPr>
+        <w:ind w:left="6120" w:hanging="360"/>
+      </w:pPr>
+    </w:lvl>
+    <w:lvl w:ilvl="8" w:tplc="0410001B" w:tentative="1">
+      <w:start w:val="1"/>
+      <w:numFmt w:val="lowerRoman"/>
+      <w:lvlText w:val="%9."/>
+      <w:lvlJc w:val="right"/>
+      <w:pPr>
+        <w:ind w:left="6840" w:hanging="180"/>
+      </w:pPr>
+    </w:lvl>
+  </w:abstractNum>
+  <w:abstractNum w:abstractNumId="1" w15:restartNumberingAfterBreak="0">
     <w:nsid w:val="16A02599"/>
     <w:multiLevelType w:val="multilevel"/>
     <w:tmpl w:val="4D6454F8"/>
@@ -1323,7 +3943,93 @@
       </w:pPr>
     </w:lvl>
   </w:abstractNum>
-  <w:abstractNum w:abstractNumId="1" w15:restartNumberingAfterBreak="0">
+  <w:abstractNum w:abstractNumId="2" w15:restartNumberingAfterBreak="0">
+    <w:nsid w:val="1A056A31"/>
+    <w:multiLevelType w:val="hybridMultilevel"/>
+    <w:tmpl w:val="3640A282"/>
+    <w:lvl w:ilvl="0" w:tplc="04100011">
+      <w:start w:val="1"/>
+      <w:numFmt w:val="decimal"/>
+      <w:lvlText w:val="%1)"/>
+      <w:lvlJc w:val="left"/>
+      <w:pPr>
+        <w:ind w:left="1428" w:hanging="360"/>
+      </w:pPr>
+    </w:lvl>
+    <w:lvl w:ilvl="1" w:tplc="04100019" w:tentative="1">
+      <w:start w:val="1"/>
+      <w:numFmt w:val="lowerLetter"/>
+      <w:lvlText w:val="%2."/>
+      <w:lvlJc w:val="left"/>
+      <w:pPr>
+        <w:ind w:left="2148" w:hanging="360"/>
+      </w:pPr>
+    </w:lvl>
+    <w:lvl w:ilvl="2" w:tplc="0410001B" w:tentative="1">
+      <w:start w:val="1"/>
+      <w:numFmt w:val="lowerRoman"/>
+      <w:lvlText w:val="%3."/>
+      <w:lvlJc w:val="right"/>
+      <w:pPr>
+        <w:ind w:left="2868" w:hanging="180"/>
+      </w:pPr>
+    </w:lvl>
+    <w:lvl w:ilvl="3" w:tplc="0410000F" w:tentative="1">
+      <w:start w:val="1"/>
+      <w:numFmt w:val="decimal"/>
+      <w:lvlText w:val="%4."/>
+      <w:lvlJc w:val="left"/>
+      <w:pPr>
+        <w:ind w:left="3588" w:hanging="360"/>
+      </w:pPr>
+    </w:lvl>
+    <w:lvl w:ilvl="4" w:tplc="04100019" w:tentative="1">
+      <w:start w:val="1"/>
+      <w:numFmt w:val="lowerLetter"/>
+      <w:lvlText w:val="%5."/>
+      <w:lvlJc w:val="left"/>
+      <w:pPr>
+        <w:ind w:left="4308" w:hanging="360"/>
+      </w:pPr>
+    </w:lvl>
+    <w:lvl w:ilvl="5" w:tplc="0410001B" w:tentative="1">
+      <w:start w:val="1"/>
+      <w:numFmt w:val="lowerRoman"/>
+      <w:lvlText w:val="%6."/>
+      <w:lvlJc w:val="right"/>
+      <w:pPr>
+        <w:ind w:left="5028" w:hanging="180"/>
+      </w:pPr>
+    </w:lvl>
+    <w:lvl w:ilvl="6" w:tplc="0410000F" w:tentative="1">
+      <w:start w:val="1"/>
+      <w:numFmt w:val="decimal"/>
+      <w:lvlText w:val="%7."/>
+      <w:lvlJc w:val="left"/>
+      <w:pPr>
+        <w:ind w:left="5748" w:hanging="360"/>
+      </w:pPr>
+    </w:lvl>
+    <w:lvl w:ilvl="7" w:tplc="04100019" w:tentative="1">
+      <w:start w:val="1"/>
+      <w:numFmt w:val="lowerLetter"/>
+      <w:lvlText w:val="%8."/>
+      <w:lvlJc w:val="left"/>
+      <w:pPr>
+        <w:ind w:left="6468" w:hanging="360"/>
+      </w:pPr>
+    </w:lvl>
+    <w:lvl w:ilvl="8" w:tplc="0410001B" w:tentative="1">
+      <w:start w:val="1"/>
+      <w:numFmt w:val="lowerRoman"/>
+      <w:lvlText w:val="%9."/>
+      <w:lvlJc w:val="right"/>
+      <w:pPr>
+        <w:ind w:left="7188" w:hanging="180"/>
+      </w:pPr>
+    </w:lvl>
+  </w:abstractNum>
+  <w:abstractNum w:abstractNumId="3" w15:restartNumberingAfterBreak="0">
     <w:nsid w:val="37DD485E"/>
     <w:multiLevelType w:val="multilevel"/>
     <w:tmpl w:val="01F69A34"/>
@@ -1472,7 +4178,446 @@
       </w:rPr>
     </w:lvl>
   </w:abstractNum>
-  <w:abstractNum w:abstractNumId="2" w15:restartNumberingAfterBreak="0">
+  <w:abstractNum w:abstractNumId="4" w15:restartNumberingAfterBreak="0">
+    <w:nsid w:val="3C833434"/>
+    <w:multiLevelType w:val="hybridMultilevel"/>
+    <w:tmpl w:val="BCCEAEFE"/>
+    <w:lvl w:ilvl="0" w:tplc="04100011">
+      <w:start w:val="1"/>
+      <w:numFmt w:val="decimal"/>
+      <w:lvlText w:val="%1)"/>
+      <w:lvlJc w:val="left"/>
+      <w:pPr>
+        <w:ind w:left="720" w:hanging="360"/>
+      </w:pPr>
+    </w:lvl>
+    <w:lvl w:ilvl="1" w:tplc="04100019" w:tentative="1">
+      <w:start w:val="1"/>
+      <w:numFmt w:val="lowerLetter"/>
+      <w:lvlText w:val="%2."/>
+      <w:lvlJc w:val="left"/>
+      <w:pPr>
+        <w:ind w:left="1440" w:hanging="360"/>
+      </w:pPr>
+    </w:lvl>
+    <w:lvl w:ilvl="2" w:tplc="0410001B" w:tentative="1">
+      <w:start w:val="1"/>
+      <w:numFmt w:val="lowerRoman"/>
+      <w:lvlText w:val="%3."/>
+      <w:lvlJc w:val="right"/>
+      <w:pPr>
+        <w:ind w:left="2160" w:hanging="180"/>
+      </w:pPr>
+    </w:lvl>
+    <w:lvl w:ilvl="3" w:tplc="0410000F" w:tentative="1">
+      <w:start w:val="1"/>
+      <w:numFmt w:val="decimal"/>
+      <w:lvlText w:val="%4."/>
+      <w:lvlJc w:val="left"/>
+      <w:pPr>
+        <w:ind w:left="2880" w:hanging="360"/>
+      </w:pPr>
+    </w:lvl>
+    <w:lvl w:ilvl="4" w:tplc="04100019" w:tentative="1">
+      <w:start w:val="1"/>
+      <w:numFmt w:val="lowerLetter"/>
+      <w:lvlText w:val="%5."/>
+      <w:lvlJc w:val="left"/>
+      <w:pPr>
+        <w:ind w:left="3600" w:hanging="360"/>
+      </w:pPr>
+    </w:lvl>
+    <w:lvl w:ilvl="5" w:tplc="0410001B" w:tentative="1">
+      <w:start w:val="1"/>
+      <w:numFmt w:val="lowerRoman"/>
+      <w:lvlText w:val="%6."/>
+      <w:lvlJc w:val="right"/>
+      <w:pPr>
+        <w:ind w:left="4320" w:hanging="180"/>
+      </w:pPr>
+    </w:lvl>
+    <w:lvl w:ilvl="6" w:tplc="0410000F" w:tentative="1">
+      <w:start w:val="1"/>
+      <w:numFmt w:val="decimal"/>
+      <w:lvlText w:val="%7."/>
+      <w:lvlJc w:val="left"/>
+      <w:pPr>
+        <w:ind w:left="5040" w:hanging="360"/>
+      </w:pPr>
+    </w:lvl>
+    <w:lvl w:ilvl="7" w:tplc="04100019" w:tentative="1">
+      <w:start w:val="1"/>
+      <w:numFmt w:val="lowerLetter"/>
+      <w:lvlText w:val="%8."/>
+      <w:lvlJc w:val="left"/>
+      <w:pPr>
+        <w:ind w:left="5760" w:hanging="360"/>
+      </w:pPr>
+    </w:lvl>
+    <w:lvl w:ilvl="8" w:tplc="0410001B" w:tentative="1">
+      <w:start w:val="1"/>
+      <w:numFmt w:val="lowerRoman"/>
+      <w:lvlText w:val="%9."/>
+      <w:lvlJc w:val="right"/>
+      <w:pPr>
+        <w:ind w:left="6480" w:hanging="180"/>
+      </w:pPr>
+    </w:lvl>
+  </w:abstractNum>
+  <w:abstractNum w:abstractNumId="5" w15:restartNumberingAfterBreak="0">
+    <w:nsid w:val="3E6F603A"/>
+    <w:multiLevelType w:val="hybridMultilevel"/>
+    <w:tmpl w:val="54F6E822"/>
+    <w:lvl w:ilvl="0" w:tplc="DED42560">
+      <w:start w:val="1"/>
+      <w:numFmt w:val="decimal"/>
+      <w:lvlText w:val="%1."/>
+      <w:lvlJc w:val="left"/>
+      <w:pPr>
+        <w:ind w:left="720" w:hanging="360"/>
+      </w:pPr>
+      <w:rPr>
+        <w:rFonts w:hint="default"/>
+      </w:rPr>
+    </w:lvl>
+    <w:lvl w:ilvl="1" w:tplc="04100019" w:tentative="1">
+      <w:start w:val="1"/>
+      <w:numFmt w:val="lowerLetter"/>
+      <w:lvlText w:val="%2."/>
+      <w:lvlJc w:val="left"/>
+      <w:pPr>
+        <w:ind w:left="1440" w:hanging="360"/>
+      </w:pPr>
+    </w:lvl>
+    <w:lvl w:ilvl="2" w:tplc="0410001B" w:tentative="1">
+      <w:start w:val="1"/>
+      <w:numFmt w:val="lowerRoman"/>
+      <w:lvlText w:val="%3."/>
+      <w:lvlJc w:val="right"/>
+      <w:pPr>
+        <w:ind w:left="2160" w:hanging="180"/>
+      </w:pPr>
+    </w:lvl>
+    <w:lvl w:ilvl="3" w:tplc="0410000F" w:tentative="1">
+      <w:start w:val="1"/>
+      <w:numFmt w:val="decimal"/>
+      <w:lvlText w:val="%4."/>
+      <w:lvlJc w:val="left"/>
+      <w:pPr>
+        <w:ind w:left="2880" w:hanging="360"/>
+      </w:pPr>
+    </w:lvl>
+    <w:lvl w:ilvl="4" w:tplc="04100019" w:tentative="1">
+      <w:start w:val="1"/>
+      <w:numFmt w:val="lowerLetter"/>
+      <w:lvlText w:val="%5."/>
+      <w:lvlJc w:val="left"/>
+      <w:pPr>
+        <w:ind w:left="3600" w:hanging="360"/>
+      </w:pPr>
+    </w:lvl>
+    <w:lvl w:ilvl="5" w:tplc="0410001B" w:tentative="1">
+      <w:start w:val="1"/>
+      <w:numFmt w:val="lowerRoman"/>
+      <w:lvlText w:val="%6."/>
+      <w:lvlJc w:val="right"/>
+      <w:pPr>
+        <w:ind w:left="4320" w:hanging="180"/>
+      </w:pPr>
+    </w:lvl>
+    <w:lvl w:ilvl="6" w:tplc="0410000F" w:tentative="1">
+      <w:start w:val="1"/>
+      <w:numFmt w:val="decimal"/>
+      <w:lvlText w:val="%7."/>
+      <w:lvlJc w:val="left"/>
+      <w:pPr>
+        <w:ind w:left="5040" w:hanging="360"/>
+      </w:pPr>
+    </w:lvl>
+    <w:lvl w:ilvl="7" w:tplc="04100019" w:tentative="1">
+      <w:start w:val="1"/>
+      <w:numFmt w:val="lowerLetter"/>
+      <w:lvlText w:val="%8."/>
+      <w:lvlJc w:val="left"/>
+      <w:pPr>
+        <w:ind w:left="5760" w:hanging="360"/>
+      </w:pPr>
+    </w:lvl>
+    <w:lvl w:ilvl="8" w:tplc="0410001B" w:tentative="1">
+      <w:start w:val="1"/>
+      <w:numFmt w:val="lowerRoman"/>
+      <w:lvlText w:val="%9."/>
+      <w:lvlJc w:val="right"/>
+      <w:pPr>
+        <w:ind w:left="6480" w:hanging="180"/>
+      </w:pPr>
+    </w:lvl>
+  </w:abstractNum>
+  <w:abstractNum w:abstractNumId="6" w15:restartNumberingAfterBreak="0">
+    <w:nsid w:val="3E700C58"/>
+    <w:multiLevelType w:val="hybridMultilevel"/>
+    <w:tmpl w:val="72546C9E"/>
+    <w:lvl w:ilvl="0" w:tplc="04100011">
+      <w:start w:val="1"/>
+      <w:numFmt w:val="decimal"/>
+      <w:lvlText w:val="%1)"/>
+      <w:lvlJc w:val="left"/>
+      <w:pPr>
+        <w:ind w:left="720" w:hanging="360"/>
+      </w:pPr>
+    </w:lvl>
+    <w:lvl w:ilvl="1" w:tplc="04100019" w:tentative="1">
+      <w:start w:val="1"/>
+      <w:numFmt w:val="lowerLetter"/>
+      <w:lvlText w:val="%2."/>
+      <w:lvlJc w:val="left"/>
+      <w:pPr>
+        <w:ind w:left="1440" w:hanging="360"/>
+      </w:pPr>
+    </w:lvl>
+    <w:lvl w:ilvl="2" w:tplc="0410001B" w:tentative="1">
+      <w:start w:val="1"/>
+      <w:numFmt w:val="lowerRoman"/>
+      <w:lvlText w:val="%3."/>
+      <w:lvlJc w:val="right"/>
+      <w:pPr>
+        <w:ind w:left="2160" w:hanging="180"/>
+      </w:pPr>
+    </w:lvl>
+    <w:lvl w:ilvl="3" w:tplc="0410000F" w:tentative="1">
+      <w:start w:val="1"/>
+      <w:numFmt w:val="decimal"/>
+      <w:lvlText w:val="%4."/>
+      <w:lvlJc w:val="left"/>
+      <w:pPr>
+        <w:ind w:left="2880" w:hanging="360"/>
+      </w:pPr>
+    </w:lvl>
+    <w:lvl w:ilvl="4" w:tplc="04100019" w:tentative="1">
+      <w:start w:val="1"/>
+      <w:numFmt w:val="lowerLetter"/>
+      <w:lvlText w:val="%5."/>
+      <w:lvlJc w:val="left"/>
+      <w:pPr>
+        <w:ind w:left="3600" w:hanging="360"/>
+      </w:pPr>
+    </w:lvl>
+    <w:lvl w:ilvl="5" w:tplc="0410001B" w:tentative="1">
+      <w:start w:val="1"/>
+      <w:numFmt w:val="lowerRoman"/>
+      <w:lvlText w:val="%6."/>
+      <w:lvlJc w:val="right"/>
+      <w:pPr>
+        <w:ind w:left="4320" w:hanging="180"/>
+      </w:pPr>
+    </w:lvl>
+    <w:lvl w:ilvl="6" w:tplc="0410000F" w:tentative="1">
+      <w:start w:val="1"/>
+      <w:numFmt w:val="decimal"/>
+      <w:lvlText w:val="%7."/>
+      <w:lvlJc w:val="left"/>
+      <w:pPr>
+        <w:ind w:left="5040" w:hanging="360"/>
+      </w:pPr>
+    </w:lvl>
+    <w:lvl w:ilvl="7" w:tplc="04100019" w:tentative="1">
+      <w:start w:val="1"/>
+      <w:numFmt w:val="lowerLetter"/>
+      <w:lvlText w:val="%8."/>
+      <w:lvlJc w:val="left"/>
+      <w:pPr>
+        <w:ind w:left="5760" w:hanging="360"/>
+      </w:pPr>
+    </w:lvl>
+    <w:lvl w:ilvl="8" w:tplc="0410001B" w:tentative="1">
+      <w:start w:val="1"/>
+      <w:numFmt w:val="lowerRoman"/>
+      <w:lvlText w:val="%9."/>
+      <w:lvlJc w:val="right"/>
+      <w:pPr>
+        <w:ind w:left="6480" w:hanging="180"/>
+      </w:pPr>
+    </w:lvl>
+  </w:abstractNum>
+  <w:abstractNum w:abstractNumId="7" w15:restartNumberingAfterBreak="0">
+    <w:nsid w:val="79615DED"/>
+    <w:multiLevelType w:val="hybridMultilevel"/>
+    <w:tmpl w:val="4790B164"/>
+    <w:lvl w:ilvl="0" w:tplc="78782F84">
+      <w:start w:val="1"/>
+      <w:numFmt w:val="decimal"/>
+      <w:lvlText w:val="%1."/>
+      <w:lvlJc w:val="left"/>
+      <w:pPr>
+        <w:ind w:left="720" w:hanging="360"/>
+      </w:pPr>
+      <w:rPr>
+        <w:rFonts w:hint="default"/>
+      </w:rPr>
+    </w:lvl>
+    <w:lvl w:ilvl="1" w:tplc="04100019" w:tentative="1">
+      <w:start w:val="1"/>
+      <w:numFmt w:val="lowerLetter"/>
+      <w:lvlText w:val="%2."/>
+      <w:lvlJc w:val="left"/>
+      <w:pPr>
+        <w:ind w:left="1440" w:hanging="360"/>
+      </w:pPr>
+    </w:lvl>
+    <w:lvl w:ilvl="2" w:tplc="0410001B" w:tentative="1">
+      <w:start w:val="1"/>
+      <w:numFmt w:val="lowerRoman"/>
+      <w:lvlText w:val="%3."/>
+      <w:lvlJc w:val="right"/>
+      <w:pPr>
+        <w:ind w:left="2160" w:hanging="180"/>
+      </w:pPr>
+    </w:lvl>
+    <w:lvl w:ilvl="3" w:tplc="0410000F" w:tentative="1">
+      <w:start w:val="1"/>
+      <w:numFmt w:val="decimal"/>
+      <w:lvlText w:val="%4."/>
+      <w:lvlJc w:val="left"/>
+      <w:pPr>
+        <w:ind w:left="2880" w:hanging="360"/>
+      </w:pPr>
+    </w:lvl>
+    <w:lvl w:ilvl="4" w:tplc="04100019" w:tentative="1">
+      <w:start w:val="1"/>
+      <w:numFmt w:val="lowerLetter"/>
+      <w:lvlText w:val="%5."/>
+      <w:lvlJc w:val="left"/>
+      <w:pPr>
+        <w:ind w:left="3600" w:hanging="360"/>
+      </w:pPr>
+    </w:lvl>
+    <w:lvl w:ilvl="5" w:tplc="0410001B" w:tentative="1">
+      <w:start w:val="1"/>
+      <w:numFmt w:val="lowerRoman"/>
+      <w:lvlText w:val="%6."/>
+      <w:lvlJc w:val="right"/>
+      <w:pPr>
+        <w:ind w:left="4320" w:hanging="180"/>
+      </w:pPr>
+    </w:lvl>
+    <w:lvl w:ilvl="6" w:tplc="0410000F" w:tentative="1">
+      <w:start w:val="1"/>
+      <w:numFmt w:val="decimal"/>
+      <w:lvlText w:val="%7."/>
+      <w:lvlJc w:val="left"/>
+      <w:pPr>
+        <w:ind w:left="5040" w:hanging="360"/>
+      </w:pPr>
+    </w:lvl>
+    <w:lvl w:ilvl="7" w:tplc="04100019" w:tentative="1">
+      <w:start w:val="1"/>
+      <w:numFmt w:val="lowerLetter"/>
+      <w:lvlText w:val="%8."/>
+      <w:lvlJc w:val="left"/>
+      <w:pPr>
+        <w:ind w:left="5760" w:hanging="360"/>
+      </w:pPr>
+    </w:lvl>
+    <w:lvl w:ilvl="8" w:tplc="0410001B" w:tentative="1">
+      <w:start w:val="1"/>
+      <w:numFmt w:val="lowerRoman"/>
+      <w:lvlText w:val="%9."/>
+      <w:lvlJc w:val="right"/>
+      <w:pPr>
+        <w:ind w:left="6480" w:hanging="180"/>
+      </w:pPr>
+    </w:lvl>
+  </w:abstractNum>
+  <w:abstractNum w:abstractNumId="8" w15:restartNumberingAfterBreak="0">
+    <w:nsid w:val="7B024163"/>
+    <w:multiLevelType w:val="hybridMultilevel"/>
+    <w:tmpl w:val="A608125C"/>
+    <w:lvl w:ilvl="0" w:tplc="A64A18DA">
+      <w:start w:val="1"/>
+      <w:numFmt w:val="decimal"/>
+      <w:lvlText w:val="%1."/>
+      <w:lvlJc w:val="left"/>
+      <w:pPr>
+        <w:ind w:left="720" w:hanging="360"/>
+      </w:pPr>
+      <w:rPr>
+        <w:rFonts w:hint="default"/>
+      </w:rPr>
+    </w:lvl>
+    <w:lvl w:ilvl="1" w:tplc="04100019" w:tentative="1">
+      <w:start w:val="1"/>
+      <w:numFmt w:val="lowerLetter"/>
+      <w:lvlText w:val="%2."/>
+      <w:lvlJc w:val="left"/>
+      <w:pPr>
+        <w:ind w:left="1440" w:hanging="360"/>
+      </w:pPr>
+    </w:lvl>
+    <w:lvl w:ilvl="2" w:tplc="0410001B" w:tentative="1">
+      <w:start w:val="1"/>
+      <w:numFmt w:val="lowerRoman"/>
+      <w:lvlText w:val="%3."/>
+      <w:lvlJc w:val="right"/>
+      <w:pPr>
+        <w:ind w:left="2160" w:hanging="180"/>
+      </w:pPr>
+    </w:lvl>
+    <w:lvl w:ilvl="3" w:tplc="0410000F" w:tentative="1">
+      <w:start w:val="1"/>
+      <w:numFmt w:val="decimal"/>
+      <w:lvlText w:val="%4."/>
+      <w:lvlJc w:val="left"/>
+      <w:pPr>
+        <w:ind w:left="2880" w:hanging="360"/>
+      </w:pPr>
+    </w:lvl>
+    <w:lvl w:ilvl="4" w:tplc="04100019" w:tentative="1">
+      <w:start w:val="1"/>
+      <w:numFmt w:val="lowerLetter"/>
+      <w:lvlText w:val="%5."/>
+      <w:lvlJc w:val="left"/>
+      <w:pPr>
+        <w:ind w:left="3600" w:hanging="360"/>
+      </w:pPr>
+    </w:lvl>
+    <w:lvl w:ilvl="5" w:tplc="0410001B" w:tentative="1">
+      <w:start w:val="1"/>
+      <w:numFmt w:val="lowerRoman"/>
+      <w:lvlText w:val="%6."/>
+      <w:lvlJc w:val="right"/>
+      <w:pPr>
+        <w:ind w:left="4320" w:hanging="180"/>
+      </w:pPr>
+    </w:lvl>
+    <w:lvl w:ilvl="6" w:tplc="0410000F" w:tentative="1">
+      <w:start w:val="1"/>
+      <w:numFmt w:val="decimal"/>
+      <w:lvlText w:val="%7."/>
+      <w:lvlJc w:val="left"/>
+      <w:pPr>
+        <w:ind w:left="5040" w:hanging="360"/>
+      </w:pPr>
+    </w:lvl>
+    <w:lvl w:ilvl="7" w:tplc="04100019" w:tentative="1">
+      <w:start w:val="1"/>
+      <w:numFmt w:val="lowerLetter"/>
+      <w:lvlText w:val="%8."/>
+      <w:lvlJc w:val="left"/>
+      <w:pPr>
+        <w:ind w:left="5760" w:hanging="360"/>
+      </w:pPr>
+    </w:lvl>
+    <w:lvl w:ilvl="8" w:tplc="0410001B" w:tentative="1">
+      <w:start w:val="1"/>
+      <w:numFmt w:val="lowerRoman"/>
+      <w:lvlText w:val="%9."/>
+      <w:lvlJc w:val="right"/>
+      <w:pPr>
+        <w:ind w:left="6480" w:hanging="180"/>
+      </w:pPr>
+    </w:lvl>
+  </w:abstractNum>
+  <w:abstractNum w:abstractNumId="9" w15:restartNumberingAfterBreak="0">
     <w:nsid w:val="7ECB0420"/>
     <w:multiLevelType w:val="multilevel"/>
     <w:tmpl w:val="BAEC682E"/>
@@ -1622,12 +4767,33 @@
     </w:lvl>
   </w:abstractNum>
   <w:num w:numId="1" w16cid:durableId="462122023">
+    <w:abstractNumId w:val="3"/>
+  </w:num>
+  <w:num w:numId="2" w16cid:durableId="389502453">
+    <w:abstractNumId w:val="9"/>
+  </w:num>
+  <w:num w:numId="3" w16cid:durableId="391924664">
     <w:abstractNumId w:val="1"/>
   </w:num>
-  <w:num w:numId="2" w16cid:durableId="389502453">
+  <w:num w:numId="4" w16cid:durableId="371728870">
+    <w:abstractNumId w:val="6"/>
+  </w:num>
+  <w:num w:numId="5" w16cid:durableId="230964858">
     <w:abstractNumId w:val="2"/>
   </w:num>
-  <w:num w:numId="3" w16cid:durableId="391924664">
+  <w:num w:numId="6" w16cid:durableId="1358240734">
+    <w:abstractNumId w:val="4"/>
+  </w:num>
+  <w:num w:numId="7" w16cid:durableId="1462379710">
+    <w:abstractNumId w:val="7"/>
+  </w:num>
+  <w:num w:numId="8" w16cid:durableId="1352872488">
+    <w:abstractNumId w:val="8"/>
+  </w:num>
+  <w:num w:numId="9" w16cid:durableId="1363826753">
+    <w:abstractNumId w:val="5"/>
+  </w:num>
+  <w:num w:numId="10" w16cid:durableId="864445953">
     <w:abstractNumId w:val="0"/>
   </w:num>
 </w:numbering>
@@ -2065,13 +5231,13 @@
     <w:uiPriority w:val="9"/>
     <w:unhideWhenUsed/>
     <w:qFormat/>
-    <w:rsid w:val="00D827BF"/>
+    <w:rsid w:val="00781F31"/>
     <w:pPr>
       <w:pBdr>
         <w:bottom w:val="single" w:sz="4" w:space="1" w:color="5E2B16" w:themeColor="accent2" w:themeShade="7F"/>
       </w:pBdr>
+      <w:shd w:val="clear" w:color="auto" w:fill="EADBD4" w:themeFill="accent3" w:themeFillTint="33"/>
       <w:spacing w:before="400"/>
-      <w:jc w:val="center"/>
       <w:outlineLvl w:val="1"/>
     </w:pPr>
     <w:rPr>
@@ -2090,20 +5256,19 @@
     <w:uiPriority w:val="9"/>
     <w:unhideWhenUsed/>
     <w:qFormat/>
-    <w:rsid w:val="00D827BF"/>
+    <w:rsid w:val="00302B28"/>
     <w:pPr>
       <w:pBdr>
         <w:top w:val="dotted" w:sz="4" w:space="1" w:color="5E2B16" w:themeColor="accent2" w:themeShade="7F"/>
         <w:bottom w:val="dotted" w:sz="4" w:space="1" w:color="5E2B16" w:themeColor="accent2" w:themeShade="7F"/>
       </w:pBdr>
       <w:spacing w:before="300"/>
-      <w:jc w:val="center"/>
       <w:outlineLvl w:val="2"/>
     </w:pPr>
     <w:rPr>
       <w:caps/>
       <w:color w:val="5E2B16" w:themeColor="accent2" w:themeShade="7F"/>
-      <w:sz w:val="24"/>
+      <w:sz w:val="18"/>
       <w:szCs w:val="24"/>
     </w:rPr>
   </w:style>
@@ -2136,7 +5301,6 @@
     <w:next w:val="Normale"/>
     <w:link w:val="Titolo5Carattere"/>
     <w:uiPriority w:val="9"/>
-    <w:semiHidden/>
     <w:unhideWhenUsed/>
     <w:qFormat/>
     <w:rsid w:val="00D827BF"/>
@@ -2244,7 +5408,6 @@
   <w:style w:type="character" w:default="1" w:styleId="Carpredefinitoparagrafo">
     <w:name w:val="Default Paragraph Font"/>
     <w:uiPriority w:val="1"/>
-    <w:semiHidden/>
     <w:unhideWhenUsed/>
   </w:style>
   <w:style w:type="table" w:default="1" w:styleId="Tabellanormale">
@@ -2287,13 +5450,14 @@
     <w:basedOn w:val="Carpredefinitoparagrafo"/>
     <w:link w:val="Titolo2"/>
     <w:uiPriority w:val="9"/>
-    <w:rsid w:val="00D827BF"/>
+    <w:rsid w:val="00781F31"/>
     <w:rPr>
       <w:caps/>
       <w:color w:val="5E2C16" w:themeColor="accent2" w:themeShade="80"/>
       <w:spacing w:val="15"/>
       <w:sz w:val="24"/>
       <w:szCs w:val="24"/>
+      <w:shd w:val="clear" w:color="auto" w:fill="EADBD4" w:themeFill="accent3" w:themeFillTint="33"/>
     </w:rPr>
   </w:style>
   <w:style w:type="character" w:customStyle="1" w:styleId="Titolo3Carattere">
@@ -2301,11 +5465,11 @@
     <w:basedOn w:val="Carpredefinitoparagrafo"/>
     <w:link w:val="Titolo3"/>
     <w:uiPriority w:val="9"/>
-    <w:rsid w:val="00D827BF"/>
+    <w:rsid w:val="00302B28"/>
     <w:rPr>
       <w:caps/>
       <w:color w:val="5E2B16" w:themeColor="accent2" w:themeShade="7F"/>
-      <w:sz w:val="24"/>
+      <w:sz w:val="18"/>
       <w:szCs w:val="24"/>
     </w:rPr>
   </w:style>
@@ -2326,7 +5490,6 @@
     <w:basedOn w:val="Carpredefinitoparagrafo"/>
     <w:link w:val="Titolo5"/>
     <w:uiPriority w:val="9"/>
-    <w:semiHidden/>
     <w:rsid w:val="00D827BF"/>
     <w:rPr>
       <w:caps/>
@@ -2692,16 +5855,14 @@
     <w:unhideWhenUsed/>
     <w:rsid w:val="00D827BF"/>
     <w:pPr>
-      <w:spacing w:before="120" w:after="0"/>
+      <w:spacing w:before="240" w:after="120"/>
     </w:pPr>
     <w:rPr>
       <w:rFonts w:asciiTheme="minorHAnsi" w:hAnsiTheme="minorHAnsi"/>
       <w:b/>
       <w:bCs/>
-      <w:i/>
-      <w:iCs/>
-      <w:sz w:val="24"/>
-      <w:szCs w:val="24"/>
+      <w:sz w:val="20"/>
+      <w:szCs w:val="20"/>
     </w:rPr>
   </w:style>
   <w:style w:type="paragraph" w:styleId="Sommario2">
@@ -2718,8 +5879,10 @@
     </w:pPr>
     <w:rPr>
       <w:rFonts w:asciiTheme="minorHAnsi" w:hAnsiTheme="minorHAnsi"/>
-      <w:b/>
-      <w:bCs/>
+      <w:i/>
+      <w:iCs/>
+      <w:sz w:val="20"/>
+      <w:szCs w:val="20"/>
     </w:rPr>
   </w:style>
   <w:style w:type="paragraph" w:styleId="Sommario3">
@@ -2746,7 +5909,6 @@
     <w:next w:val="Normale"/>
     <w:autoRedefine/>
     <w:uiPriority w:val="39"/>
-    <w:semiHidden/>
     <w:unhideWhenUsed/>
     <w:rsid w:val="00D827BF"/>
     <w:pPr>
@@ -2765,7 +5927,6 @@
     <w:next w:val="Normale"/>
     <w:autoRedefine/>
     <w:uiPriority w:val="39"/>
-    <w:semiHidden/>
     <w:unhideWhenUsed/>
     <w:rsid w:val="00D827BF"/>
     <w:pPr>
@@ -2784,7 +5945,6 @@
     <w:next w:val="Normale"/>
     <w:autoRedefine/>
     <w:uiPriority w:val="39"/>
-    <w:semiHidden/>
     <w:unhideWhenUsed/>
     <w:rsid w:val="00D827BF"/>
     <w:pPr>
@@ -2803,7 +5963,6 @@
     <w:next w:val="Normale"/>
     <w:autoRedefine/>
     <w:uiPriority w:val="39"/>
-    <w:semiHidden/>
     <w:unhideWhenUsed/>
     <w:rsid w:val="00D827BF"/>
     <w:pPr>
@@ -2822,7 +5981,6 @@
     <w:next w:val="Normale"/>
     <w:autoRedefine/>
     <w:uiPriority w:val="39"/>
-    <w:semiHidden/>
     <w:unhideWhenUsed/>
     <w:rsid w:val="00D827BF"/>
     <w:pPr>
@@ -2841,7 +5999,6 @@
     <w:next w:val="Normale"/>
     <w:autoRedefine/>
     <w:uiPriority w:val="39"/>
-    <w:semiHidden/>
     <w:unhideWhenUsed/>
     <w:rsid w:val="00D827BF"/>
     <w:pPr>
@@ -2908,6 +6065,70 @@
     <w:link w:val="Pidipagina"/>
     <w:uiPriority w:val="99"/>
     <w:rsid w:val="00CF4672"/>
+  </w:style>
+  <w:style w:type="paragraph" w:customStyle="1" w:styleId="p1">
+    <w:name w:val="p1"/>
+    <w:basedOn w:val="Normale"/>
+    <w:rsid w:val="005562E7"/>
+    <w:pPr>
+      <w:spacing w:after="0" w:line="240" w:lineRule="auto"/>
+    </w:pPr>
+    <w:rPr>
+      <w:rFonts w:ascii="Times New Roman" w:eastAsia="Times New Roman" w:hAnsi="Times New Roman" w:cs="Times New Roman"/>
+      <w:color w:val="FFFFFF"/>
+      <w:sz w:val="17"/>
+      <w:szCs w:val="17"/>
+      <w:lang w:eastAsia="it-IT"/>
+    </w:rPr>
+  </w:style>
+  <w:style w:type="character" w:customStyle="1" w:styleId="s1">
+    <w:name w:val="s1"/>
+    <w:basedOn w:val="Carpredefinitoparagrafo"/>
+    <w:rsid w:val="005562E7"/>
+    <w:rPr>
+      <w:rFonts w:ascii="Arial" w:hAnsi="Arial" w:cs="Arial" w:hint="default"/>
+      <w:sz w:val="17"/>
+      <w:szCs w:val="17"/>
+    </w:rPr>
+  </w:style>
+  <w:style w:type="paragraph" w:customStyle="1" w:styleId="Stile1">
+    <w:name w:val="Stile1"/>
+    <w:basedOn w:val="Titolo2"/>
+    <w:qFormat/>
+    <w:rsid w:val="008D06C1"/>
+    <w:pPr>
+      <w:pBdr>
+        <w:top w:val="single" w:sz="4" w:space="1" w:color="5E2B16" w:themeColor="accent2" w:themeShade="7F" w:shadow="1"/>
+        <w:left w:val="single" w:sz="4" w:space="4" w:color="5E2B16" w:themeColor="accent2" w:themeShade="7F" w:shadow="1"/>
+        <w:bottom w:val="single" w:sz="4" w:space="1" w:color="5E2B16" w:themeColor="accent2" w:themeShade="7F" w:shadow="1"/>
+        <w:right w:val="single" w:sz="4" w:space="4" w:color="5E2B16" w:themeColor="accent2" w:themeShade="7F" w:shadow="1"/>
+      </w:pBdr>
+      <w:shd w:val="clear" w:color="auto" w:fill="644030" w:themeFill="accent3" w:themeFillShade="BF"/>
+      <w:spacing w:line="240" w:lineRule="auto"/>
+    </w:pPr>
+    <w:rPr>
+      <w:i/>
+      <w:color w:val="EADBD4" w:themeColor="accent3" w:themeTint="33"/>
+      <w:sz w:val="28"/>
+    </w:rPr>
+  </w:style>
+  <w:style w:type="character" w:styleId="Numeropagina">
+    <w:name w:val="page number"/>
+    <w:basedOn w:val="Carpredefinitoparagrafo"/>
+    <w:uiPriority w:val="99"/>
+    <w:semiHidden/>
+    <w:unhideWhenUsed/>
+    <w:rsid w:val="002D5F56"/>
+  </w:style>
+  <w:style w:type="paragraph" w:styleId="Revisione">
+    <w:name w:val="Revision"/>
+    <w:hidden/>
+    <w:uiPriority w:val="99"/>
+    <w:semiHidden/>
+    <w:rsid w:val="00117BD1"/>
+    <w:pPr>
+      <w:spacing w:after="0" w:line="240" w:lineRule="auto"/>
+    </w:pPr>
   </w:style>
 </w:styles>
 </file>

</xml_diff>